<commit_message>
Added dissertation to website
</commit_message>
<xml_diff>
--- a/blog.docx
+++ b/blog.docx
@@ -192,7 +192,28 @@
           <w:sz w:val="32"/>
           <w:szCs w:val="32"/>
         </w:rPr>
-        <w:t>Hosting Your Personal Website at Home</w:t>
+        <w:t>Hosting</w:t>
+      </w:r>
+      <w:r>
+        <w:rPr>
+          <w:sz w:val="32"/>
+          <w:szCs w:val="32"/>
+        </w:rPr>
+        <w:t xml:space="preserve"> a Public</w:t>
+      </w:r>
+      <w:r>
+        <w:rPr>
+          <w:sz w:val="32"/>
+          <w:szCs w:val="32"/>
+        </w:rPr>
+        <w:t xml:space="preserve"> </w:t>
+      </w:r>
+      <w:r>
+        <w:rPr>
+          <w:sz w:val="32"/>
+          <w:szCs w:val="32"/>
+        </w:rPr>
+        <w:t>Web Server from Home</w:t>
       </w:r>
     </w:p>
     <w:p>
@@ -329,14 +350,7 @@
           <w:sz w:val="28"/>
           <w:szCs w:val="28"/>
         </w:rPr>
-        <w:t>The Details</w:t>
-      </w:r>
-      <w:r>
-        <w:rPr>
-          <w:sz w:val="28"/>
-          <w:szCs w:val="28"/>
-        </w:rPr>
-        <w:t xml:space="preserve"> – DMZ exposing pi to internet</w:t>
+        <w:t>Nitty Gritty</w:t>
       </w:r>
     </w:p>
     <w:p>
@@ -914,7 +928,7 @@
           <w:szCs w:val="32"/>
           <w:u w:val="single"/>
         </w:rPr>
-        <w:t>The Details</w:t>
+        <w:t>Nitty Gritty</w:t>
       </w:r>
     </w:p>
     <w:p>
@@ -1014,6 +1028,13 @@
           <w:szCs w:val="28"/>
         </w:rPr>
         <w:t>explain in depth how these technologies work</w:t>
+      </w:r>
+      <w:r>
+        <w:rPr>
+          <w:sz w:val="28"/>
+          <w:szCs w:val="28"/>
+        </w:rPr>
+        <w:t xml:space="preserve"> (as I’m still learning)</w:t>
       </w:r>
       <w:r>
         <w:rPr>
@@ -1369,6 +1390,13 @@
           <w:sz w:val="28"/>
           <w:szCs w:val="28"/>
         </w:rPr>
+        <w:t xml:space="preserve">There are a series of common steps to setup a Raspberry Pi for use as a web server. For example, please ensure you have SSH enabled. </w:t>
+      </w:r>
+      <w:r>
+        <w:rPr>
+          <w:sz w:val="28"/>
+          <w:szCs w:val="28"/>
+        </w:rPr>
         <w:br/>
       </w:r>
       <w:r>
@@ -1405,6 +1433,20 @@
           <w:sz w:val="28"/>
           <w:szCs w:val="28"/>
         </w:rPr>
+        <w:t>3. DHCP</w:t>
+      </w:r>
+      <w:r>
+        <w:rPr>
+          <w:sz w:val="28"/>
+          <w:szCs w:val="28"/>
+        </w:rPr>
+        <w:br/>
+      </w:r>
+      <w:r>
+        <w:rPr>
+          <w:sz w:val="28"/>
+          <w:szCs w:val="28"/>
+        </w:rPr>
         <w:t>Once you have</w:t>
       </w:r>
       <w:r>
@@ -1515,21 +1557,7 @@
           <w:sz w:val="28"/>
           <w:szCs w:val="28"/>
         </w:rPr>
-        <w:t xml:space="preserve">To achieve this using the </w:t>
-      </w:r>
-      <w:r>
-        <w:rPr>
-          <w:sz w:val="28"/>
-          <w:szCs w:val="28"/>
-        </w:rPr>
-        <w:t>TalkTalk HUAWEI HG633</w:t>
-      </w:r>
-      <w:r>
-        <w:rPr>
-          <w:sz w:val="28"/>
-          <w:szCs w:val="28"/>
-        </w:rPr>
-        <w:t xml:space="preserve"> router, I logged into the admin portal at </w:t>
+        <w:t xml:space="preserve">To achieve this using the TalkTalk HUAWEI HG633 router, I logged into the admin portal at </w:t>
       </w:r>
       <w:hyperlink r:id="rId8" w:history="1">
         <w:r>
@@ -1658,7 +1686,14 @@
           <w:sz w:val="28"/>
           <w:szCs w:val="28"/>
         </w:rPr>
-        <w:t xml:space="preserve">so you should spend a little time getting used to your setup. </w:t>
+        <w:t>so you should spend a little t</w:t>
+      </w:r>
+      <w:r>
+        <w:rPr>
+          <w:sz w:val="28"/>
+          <w:szCs w:val="28"/>
+        </w:rPr>
+        <w:t>ime getting used to your setup.</w:t>
       </w:r>
     </w:p>
     <w:p>
@@ -1685,174 +1720,219 @@
         </w:rPr>
         <w:br/>
       </w:r>
-      <w:r>
-        <w:rPr>
-          <w:sz w:val="28"/>
-          <w:szCs w:val="28"/>
-        </w:rPr>
-        <w:br/>
-      </w:r>
-      <w:r>
-        <w:rPr>
-          <w:sz w:val="28"/>
-          <w:szCs w:val="28"/>
-        </w:rPr>
-        <w:t>Usually you’ll want your personal website to be public facing, allowing anyone to access it. To do this, you’ll need to configure a DMZ (Demilitarised Zone)</w:t>
-      </w:r>
-      <w:r>
-        <w:rPr>
-          <w:sz w:val="28"/>
-          <w:szCs w:val="28"/>
-        </w:rPr>
-        <w:t>. If a</w:t>
-      </w:r>
-      <w:r>
-        <w:rPr>
-          <w:sz w:val="28"/>
-          <w:szCs w:val="28"/>
-        </w:rPr>
-        <w:br/>
-      </w:r>
-      <w:r>
-        <w:rPr>
-          <w:sz w:val="28"/>
-          <w:szCs w:val="28"/>
-        </w:rPr>
-        <w:t>malicious party gains access to your server, he</w:t>
-      </w:r>
-      <w:r>
-        <w:rPr>
-          <w:sz w:val="28"/>
-          <w:szCs w:val="28"/>
-        </w:rPr>
-        <w:t>/she</w:t>
-      </w:r>
-      <w:r>
-        <w:rPr>
-          <w:sz w:val="28"/>
-          <w:szCs w:val="28"/>
-        </w:rPr>
-        <w:t xml:space="preserve"> should be isolated in the DMZ network and not have direct access to the private hosts</w:t>
-      </w:r>
-      <w:r>
-        <w:rPr>
-          <w:sz w:val="28"/>
-          <w:szCs w:val="28"/>
-        </w:rPr>
-        <w:t>. For example, your database server could be sitting inside the private network and not in the DMZ.</w:t>
-      </w:r>
-      <w:r>
-        <w:rPr>
-          <w:sz w:val="28"/>
-          <w:szCs w:val="28"/>
-        </w:rPr>
-        <w:t xml:space="preserve"> For</w:t>
-      </w:r>
-      <w:r>
-        <w:rPr>
-          <w:sz w:val="28"/>
-          <w:szCs w:val="28"/>
-        </w:rPr>
-        <w:t xml:space="preserve"> home routers, when enabling a</w:t>
-      </w:r>
-      <w:r>
-        <w:rPr>
-          <w:sz w:val="28"/>
-          <w:szCs w:val="28"/>
-        </w:rPr>
-        <w:t xml:space="preserve"> DMZ containing a device, </w:t>
-      </w:r>
-      <w:r>
-        <w:rPr>
-          <w:sz w:val="28"/>
-          <w:szCs w:val="28"/>
-        </w:rPr>
-        <w:t>you must ensure that it’ll have a static IP. O</w:t>
-      </w:r>
-      <w:r>
-        <w:rPr>
-          <w:sz w:val="28"/>
-          <w:szCs w:val="28"/>
-        </w:rPr>
-        <w:t>therwise a different device may inherit the designated IP address and become the DMZ host instead</w:t>
-      </w:r>
-      <w:r>
-        <w:rPr>
-          <w:sz w:val="28"/>
-          <w:szCs w:val="28"/>
-        </w:rPr>
-        <w:t xml:space="preserve"> (not cool).</w:t>
-      </w:r>
-      <w:r>
-        <w:rPr>
-          <w:sz w:val="28"/>
-          <w:szCs w:val="28"/>
-        </w:rPr>
-        <w:br/>
-      </w:r>
-      <w:r>
-        <w:rPr>
-          <w:sz w:val="28"/>
-          <w:szCs w:val="28"/>
-        </w:rPr>
-        <w:br/>
-      </w:r>
-      <w:r>
-        <w:rPr>
-          <w:sz w:val="28"/>
-          <w:szCs w:val="28"/>
-        </w:rPr>
-        <w:t xml:space="preserve">To achieve this using the </w:t>
-      </w:r>
-      <w:r>
-        <w:rPr>
-          <w:sz w:val="28"/>
-          <w:szCs w:val="28"/>
-        </w:rPr>
-        <w:t>TalkTalk HUAWEI HG633 router</w:t>
-      </w:r>
-      <w:r>
-        <w:rPr>
-          <w:sz w:val="28"/>
-          <w:szCs w:val="28"/>
-        </w:rPr>
-        <w:br/>
-      </w:r>
-      <w:r>
-        <w:rPr>
-          <w:sz w:val="28"/>
-          <w:szCs w:val="28"/>
-        </w:rPr>
-        <w:t>For devices that don't work correctly with the firewall in place (such as network gaming), we recommend you make use of the Port Forwarding functionality.</w:t>
-      </w:r>
-      <w:r>
-        <w:rPr>
-          <w:sz w:val="28"/>
-          <w:szCs w:val="28"/>
-        </w:rPr>
-        <w:br/>
-      </w:r>
-      <w:r>
-        <w:rPr>
-          <w:sz w:val="28"/>
-          <w:szCs w:val="28"/>
-        </w:rPr>
-        <w:t>LOOKS LIKE THE PI NEEDS TO BE IN DMZ TO BE ACCESSED BY PUBLIC… PORT FORWARDING NOT ENOUGH, FIREWALL MUST BLOCK CONNECTIONS.</w:t>
-      </w:r>
-      <w:r>
-        <w:rPr>
-          <w:sz w:val="28"/>
-          <w:szCs w:val="28"/>
-        </w:rPr>
-        <w:br/>
-      </w:r>
-      <w:r>
-        <w:rPr>
-          <w:sz w:val="28"/>
-          <w:szCs w:val="28"/>
-        </w:rPr>
-        <w:br/>
-        <w:t xml:space="preserve">ON SECOND INSPECTION PORT FORWARDING WORKING WHEN USING </w:t>
+    </w:p>
+    <w:p>
+      <w:pPr>
+        <w:tabs>
+          <w:tab w:val="center" w:pos="4510"/>
+        </w:tabs>
+        <w:rPr>
+          <w:sz w:val="28"/>
+          <w:szCs w:val="28"/>
+        </w:rPr>
+      </w:pPr>
+      <w:r>
+        <w:rPr>
+          <w:sz w:val="28"/>
+          <w:szCs w:val="28"/>
+        </w:rPr>
+        <w:t>4. Port Forwarding/ The DMZ</w:t>
+      </w:r>
+      <w:r>
+        <w:rPr>
+          <w:sz w:val="28"/>
+          <w:szCs w:val="28"/>
+        </w:rPr>
+        <w:br/>
+      </w:r>
+      <w:r>
+        <w:rPr>
+          <w:sz w:val="28"/>
+          <w:szCs w:val="28"/>
+        </w:rPr>
+        <w:t xml:space="preserve">Usually you’ll want your personal website to be public facing, </w:t>
+      </w:r>
+      <w:r>
+        <w:rPr>
+          <w:sz w:val="28"/>
+          <w:szCs w:val="28"/>
+        </w:rPr>
+        <w:t>allowing anyone to view</w:t>
+      </w:r>
+      <w:r>
+        <w:rPr>
+          <w:sz w:val="28"/>
+          <w:szCs w:val="28"/>
+        </w:rPr>
+        <w:t xml:space="preserve"> it. To accomplish</w:t>
+      </w:r>
+      <w:r>
+        <w:rPr>
+          <w:sz w:val="28"/>
+          <w:szCs w:val="28"/>
+        </w:rPr>
+        <w:t xml:space="preserve"> this,</w:t>
+      </w:r>
+      <w:r>
+        <w:rPr>
+          <w:sz w:val="28"/>
+          <w:szCs w:val="28"/>
+        </w:rPr>
+        <w:t xml:space="preserve"> you have two options.</w:t>
+      </w:r>
+      <w:r>
+        <w:rPr>
+          <w:sz w:val="28"/>
+          <w:szCs w:val="28"/>
+        </w:rPr>
+        <w:br/>
+      </w:r>
+      <w:r>
+        <w:rPr>
+          <w:sz w:val="28"/>
+          <w:szCs w:val="28"/>
+        </w:rPr>
+        <w:t xml:space="preserve">The </w:t>
+      </w:r>
+      <w:r>
+        <w:rPr>
+          <w:sz w:val="28"/>
+          <w:szCs w:val="28"/>
+        </w:rPr>
+        <w:t>first approach</w:t>
+      </w:r>
+      <w:r>
+        <w:rPr>
+          <w:sz w:val="28"/>
+          <w:szCs w:val="28"/>
+        </w:rPr>
+        <w:t>, is to make use of the port forwarding c</w:t>
+      </w:r>
+      <w:r>
+        <w:rPr>
+          <w:sz w:val="28"/>
+          <w:szCs w:val="28"/>
+        </w:rPr>
+        <w:t>apabilities that come with your router</w:t>
+      </w:r>
+      <w:r>
+        <w:rPr>
+          <w:sz w:val="28"/>
+          <w:szCs w:val="28"/>
+        </w:rPr>
+        <w:t>.</w:t>
+      </w:r>
+      <w:r>
+        <w:rPr>
+          <w:sz w:val="28"/>
+          <w:szCs w:val="28"/>
+        </w:rPr>
+        <w:t xml:space="preserve"> </w:t>
+      </w:r>
+      <w:r>
+        <w:rPr>
+          <w:sz w:val="28"/>
+          <w:szCs w:val="28"/>
+        </w:rPr>
+        <w:t xml:space="preserve">Port forwarding </w:t>
+      </w:r>
+      <w:r>
+        <w:rPr>
+          <w:sz w:val="28"/>
+          <w:szCs w:val="28"/>
+        </w:rPr>
+        <w:t xml:space="preserve">maps </w:t>
+      </w:r>
+      <w:r>
+        <w:rPr>
+          <w:sz w:val="28"/>
+          <w:szCs w:val="28"/>
+        </w:rPr>
+        <w:t xml:space="preserve">an exposed port on your </w:t>
+      </w:r>
+      <w:r>
+        <w:rPr>
+          <w:sz w:val="28"/>
+          <w:szCs w:val="28"/>
+        </w:rPr>
+        <w:t>WAN IP address to a</w:t>
+      </w:r>
+      <w:r>
+        <w:rPr>
+          <w:sz w:val="28"/>
+          <w:szCs w:val="28"/>
+        </w:rPr>
+        <w:t xml:space="preserve"> port on a</w:t>
+      </w:r>
+      <w:r>
+        <w:rPr>
+          <w:sz w:val="28"/>
+          <w:szCs w:val="28"/>
+        </w:rPr>
+        <w:t xml:space="preserve"> LAN computer.</w:t>
+      </w:r>
+      <w:r>
+        <w:rPr>
+          <w:sz w:val="28"/>
+          <w:szCs w:val="28"/>
+        </w:rPr>
+        <w:t xml:space="preserve"> In other words, it </w:t>
+      </w:r>
+      <w:r>
+        <w:rPr>
+          <w:sz w:val="28"/>
+          <w:szCs w:val="28"/>
+        </w:rPr>
+        <w:t>is a way of making a co</w:t>
+      </w:r>
+      <w:r>
+        <w:rPr>
+          <w:sz w:val="28"/>
+          <w:szCs w:val="28"/>
+        </w:rPr>
+        <w:t xml:space="preserve">mputer on your home </w:t>
+      </w:r>
+      <w:r>
+        <w:rPr>
+          <w:sz w:val="28"/>
+          <w:szCs w:val="28"/>
+        </w:rPr>
+        <w:t>network accessible to computers on the internet, even though they are behind a router.</w:t>
+      </w:r>
+      <w:r>
+        <w:rPr>
+          <w:sz w:val="28"/>
+          <w:szCs w:val="28"/>
+        </w:rPr>
+        <w:t xml:space="preserve"> </w:t>
+      </w:r>
+      <w:r>
+        <w:rPr>
+          <w:sz w:val="28"/>
+          <w:szCs w:val="28"/>
+        </w:rPr>
+        <w:br/>
+      </w:r>
+      <w:r>
+        <w:rPr>
+          <w:sz w:val="28"/>
+          <w:szCs w:val="28"/>
+        </w:rPr>
+        <w:t>For help setting up port forwarding, you can check out this website. They’ve thoroughly covered many of the main manufacturers</w:t>
+      </w:r>
+      <w:r>
+        <w:rPr>
+          <w:sz w:val="28"/>
+          <w:szCs w:val="28"/>
+        </w:rPr>
+        <w:t xml:space="preserve"> </w:t>
+      </w:r>
+      <w:r>
+        <w:rPr>
+          <w:sz w:val="28"/>
+          <w:szCs w:val="28"/>
+        </w:rPr>
+        <w:t xml:space="preserve">steps to configure port forwarding. </w:t>
       </w:r>
       <w:hyperlink r:id="rId9" w:history="1">
         <w:r>
@@ -1861,7 +1941,7 @@
             <w:sz w:val="28"/>
             <w:szCs w:val="28"/>
           </w:rPr>
-          <w:t>http://88.107.96.153:8888</w:t>
+          <w:t>https://portforward.com/router.htm</w:t>
         </w:r>
       </w:hyperlink>
       <w:r>
@@ -1869,24 +1949,34 @@
           <w:sz w:val="28"/>
           <w:szCs w:val="28"/>
         </w:rPr>
-        <w:t xml:space="preserve"> . CAN I SAY 80 &gt; 80 AND REMOVE PI FROM DMZ? </w:t>
-      </w:r>
-      <w:r>
-        <w:rPr>
-          <w:sz w:val="28"/>
-          <w:szCs w:val="28"/>
-        </w:rPr>
-        <w:br/>
-        <w:t xml:space="preserve">WILL THAT WORK? </w:t>
-      </w:r>
-      <w:bookmarkStart w:id="0" w:name="_GoBack"/>
-      <w:bookmarkEnd w:id="0"/>
-      <w:r>
-        <w:rPr>
-          <w:sz w:val="28"/>
-          <w:szCs w:val="28"/>
-        </w:rPr>
-        <w:br/>
+        <w:t xml:space="preserve">. </w:t>
+      </w:r>
+      <w:r>
+        <w:rPr>
+          <w:sz w:val="28"/>
+          <w:szCs w:val="28"/>
+        </w:rPr>
+        <w:t xml:space="preserve">Opting for the approach of placing </w:t>
+      </w:r>
+      <w:r>
+        <w:rPr>
+          <w:sz w:val="28"/>
+          <w:szCs w:val="28"/>
+        </w:rPr>
+        <w:t>your Pi behind the router</w:t>
+      </w:r>
+      <w:r>
+        <w:rPr>
+          <w:sz w:val="28"/>
+          <w:szCs w:val="28"/>
+        </w:rPr>
+        <w:t xml:space="preserve"> will</w:t>
+      </w:r>
+      <w:r>
+        <w:rPr>
+          <w:sz w:val="28"/>
+          <w:szCs w:val="28"/>
+        </w:rPr>
         <w:t xml:space="preserve"> </w:t>
       </w:r>
       <w:r>
@@ -1894,7 +1984,42 @@
           <w:sz w:val="28"/>
           <w:szCs w:val="28"/>
         </w:rPr>
-        <w:t xml:space="preserve">all it is doing is keeping all other devices behind the firewall but moving your selected device out. </w:t>
+        <w:t>decrease</w:t>
+      </w:r>
+      <w:r>
+        <w:rPr>
+          <w:sz w:val="28"/>
+          <w:szCs w:val="28"/>
+        </w:rPr>
+        <w:t xml:space="preserve"> your vulnerability</w:t>
+      </w:r>
+      <w:r>
+        <w:rPr>
+          <w:sz w:val="28"/>
+          <w:szCs w:val="28"/>
+        </w:rPr>
+        <w:t xml:space="preserve"> to attacks. </w:t>
+      </w:r>
+      <w:r>
+        <w:rPr>
+          <w:sz w:val="28"/>
+          <w:szCs w:val="28"/>
+        </w:rPr>
+        <w:t xml:space="preserve">This is based on the assumption that your </w:t>
+      </w:r>
+      <w:r>
+        <w:rPr>
+          <w:sz w:val="28"/>
+          <w:szCs w:val="28"/>
+        </w:rPr>
+        <w:t xml:space="preserve">router </w:t>
+      </w:r>
+      <w:r>
+        <w:rPr>
+          <w:sz w:val="28"/>
+          <w:szCs w:val="28"/>
+        </w:rPr>
+        <w:t>doesn’t have a known exploit.</w:t>
       </w:r>
     </w:p>
     <w:p>
@@ -1912,7 +2037,361 @@
           <w:sz w:val="28"/>
           <w:szCs w:val="28"/>
         </w:rPr>
-        <w:t>After DMZ is enabled, the computer that is configured as a DMZ host is exposed to the Internet. For example, when building a server, you can configure the computer providing external services as a DMZ host, which helps protect other computers on the home network.</w:t>
+        <w:t xml:space="preserve">Alternatively, you can configure a DMZ </w:t>
+      </w:r>
+      <w:r>
+        <w:rPr>
+          <w:sz w:val="28"/>
+          <w:szCs w:val="28"/>
+        </w:rPr>
+        <w:t>(Demilitarised Zone)</w:t>
+      </w:r>
+      <w:r>
+        <w:rPr>
+          <w:sz w:val="28"/>
+          <w:szCs w:val="28"/>
+        </w:rPr>
+        <w:t xml:space="preserve">, effectively placing your Pi on a separate LAN to your home network. </w:t>
+      </w:r>
+      <w:r>
+        <w:rPr>
+          <w:sz w:val="28"/>
+          <w:szCs w:val="28"/>
+        </w:rPr>
+        <w:br/>
+        <w:t xml:space="preserve">In the </w:t>
+      </w:r>
+      <w:r>
+        <w:rPr>
+          <w:sz w:val="28"/>
+          <w:szCs w:val="28"/>
+        </w:rPr>
+        <w:t>often-likely</w:t>
+      </w:r>
+      <w:r>
+        <w:rPr>
+          <w:sz w:val="28"/>
+          <w:szCs w:val="28"/>
+        </w:rPr>
+        <w:t xml:space="preserve"> event that</w:t>
+      </w:r>
+      <w:r>
+        <w:rPr>
+          <w:sz w:val="28"/>
+          <w:szCs w:val="28"/>
+        </w:rPr>
+        <w:t xml:space="preserve"> a</w:t>
+      </w:r>
+      <w:r>
+        <w:rPr>
+          <w:sz w:val="28"/>
+          <w:szCs w:val="28"/>
+        </w:rPr>
+        <w:t xml:space="preserve"> </w:t>
+      </w:r>
+      <w:r>
+        <w:rPr>
+          <w:sz w:val="28"/>
+          <w:szCs w:val="28"/>
+        </w:rPr>
+        <w:t xml:space="preserve">malicious party </w:t>
+      </w:r>
+      <w:r>
+        <w:rPr>
+          <w:sz w:val="28"/>
+          <w:szCs w:val="28"/>
+        </w:rPr>
+        <w:t xml:space="preserve">gains, or </w:t>
+      </w:r>
+      <w:r>
+        <w:rPr>
+          <w:sz w:val="28"/>
+          <w:szCs w:val="28"/>
+        </w:rPr>
+        <w:t xml:space="preserve">tries </w:t>
+      </w:r>
+      <w:r>
+        <w:rPr>
+          <w:sz w:val="28"/>
+          <w:szCs w:val="28"/>
+        </w:rPr>
+        <w:t>to gain, access to</w:t>
+      </w:r>
+      <w:r>
+        <w:rPr>
+          <w:sz w:val="28"/>
+          <w:szCs w:val="28"/>
+        </w:rPr>
+        <w:t xml:space="preserve"> </w:t>
+      </w:r>
+      <w:r>
+        <w:rPr>
+          <w:sz w:val="28"/>
+          <w:szCs w:val="28"/>
+        </w:rPr>
+        <w:t xml:space="preserve">your </w:t>
+      </w:r>
+      <w:r>
+        <w:rPr>
+          <w:sz w:val="28"/>
+          <w:szCs w:val="28"/>
+        </w:rPr>
+        <w:t>server</w:t>
+      </w:r>
+      <w:r>
+        <w:rPr>
+          <w:sz w:val="28"/>
+          <w:szCs w:val="28"/>
+        </w:rPr>
+        <w:t xml:space="preserve"> &lt;</w:t>
+      </w:r>
+      <w:r>
+        <w:t xml:space="preserve"> </w:t>
+      </w:r>
+      <w:r>
+        <w:rPr>
+          <w:sz w:val="28"/>
+          <w:szCs w:val="28"/>
+        </w:rPr>
+        <w:t>https://security.stackexchange.com/questions/85232/lots-of-ssh-tries-on-my-log-is-it-normal</w:t>
+      </w:r>
+      <w:r>
+        <w:rPr>
+          <w:sz w:val="28"/>
+          <w:szCs w:val="28"/>
+        </w:rPr>
+        <w:t>&gt;</w:t>
+      </w:r>
+      <w:r>
+        <w:rPr>
+          <w:sz w:val="28"/>
+          <w:szCs w:val="28"/>
+        </w:rPr>
+        <w:t>, he</w:t>
+      </w:r>
+      <w:r>
+        <w:rPr>
+          <w:sz w:val="28"/>
+          <w:szCs w:val="28"/>
+        </w:rPr>
+        <w:t>/she</w:t>
+      </w:r>
+      <w:r>
+        <w:rPr>
+          <w:sz w:val="28"/>
+          <w:szCs w:val="28"/>
+        </w:rPr>
+        <w:t xml:space="preserve"> should be isolated in the DMZ network and not have direct access to the private hosts</w:t>
+      </w:r>
+      <w:r>
+        <w:rPr>
+          <w:sz w:val="28"/>
+          <w:szCs w:val="28"/>
+        </w:rPr>
+        <w:t xml:space="preserve">. </w:t>
+      </w:r>
+      <w:r>
+        <w:rPr>
+          <w:sz w:val="28"/>
+          <w:szCs w:val="28"/>
+        </w:rPr>
+        <w:t>For</w:t>
+      </w:r>
+      <w:r>
+        <w:rPr>
+          <w:sz w:val="28"/>
+          <w:szCs w:val="28"/>
+        </w:rPr>
+        <w:t xml:space="preserve"> home routers, when enabling a</w:t>
+      </w:r>
+      <w:r>
+        <w:rPr>
+          <w:sz w:val="28"/>
+          <w:szCs w:val="28"/>
+        </w:rPr>
+        <w:t xml:space="preserve"> DMZ containing a device, </w:t>
+      </w:r>
+      <w:r>
+        <w:rPr>
+          <w:sz w:val="28"/>
+          <w:szCs w:val="28"/>
+        </w:rPr>
+        <w:t>you must ensure that it’ll have a static IP. O</w:t>
+      </w:r>
+      <w:r>
+        <w:rPr>
+          <w:sz w:val="28"/>
+          <w:szCs w:val="28"/>
+        </w:rPr>
+        <w:t>therwise a different device may inherit the designated IP address and become the DMZ host instead</w:t>
+      </w:r>
+      <w:r>
+        <w:rPr>
+          <w:sz w:val="28"/>
+          <w:szCs w:val="28"/>
+        </w:rPr>
+        <w:t xml:space="preserve"> (not cool).</w:t>
+      </w:r>
+      <w:r>
+        <w:rPr>
+          <w:sz w:val="28"/>
+          <w:szCs w:val="28"/>
+        </w:rPr>
+        <w:br/>
+      </w:r>
+      <w:r>
+        <w:rPr>
+          <w:sz w:val="28"/>
+          <w:szCs w:val="28"/>
+        </w:rPr>
+        <w:br/>
+      </w:r>
+      <w:r>
+        <w:rPr>
+          <w:sz w:val="28"/>
+          <w:szCs w:val="28"/>
+        </w:rPr>
+        <w:t>Favouring simplicity</w:t>
+      </w:r>
+      <w:r>
+        <w:rPr>
+          <w:sz w:val="28"/>
+          <w:szCs w:val="28"/>
+        </w:rPr>
+        <w:t>,</w:t>
+      </w:r>
+      <w:r>
+        <w:rPr>
+          <w:sz w:val="28"/>
+          <w:szCs w:val="28"/>
+        </w:rPr>
+        <w:t xml:space="preserve"> I opted for the DM</w:t>
+      </w:r>
+      <w:r>
+        <w:rPr>
+          <w:sz w:val="28"/>
+          <w:szCs w:val="28"/>
+        </w:rPr>
+        <w:t>Z.</w:t>
+      </w:r>
+      <w:r>
+        <w:rPr>
+          <w:sz w:val="28"/>
+          <w:szCs w:val="28"/>
+        </w:rPr>
+        <w:t xml:space="preserve"> </w:t>
+      </w:r>
+      <w:r>
+        <w:rPr>
+          <w:sz w:val="28"/>
+          <w:szCs w:val="28"/>
+        </w:rPr>
+        <w:t>My</w:t>
+      </w:r>
+      <w:r>
+        <w:rPr>
+          <w:sz w:val="28"/>
+          <w:szCs w:val="28"/>
+        </w:rPr>
+        <w:t xml:space="preserve"> reasoning was, i</w:t>
+      </w:r>
+      <w:r>
+        <w:rPr>
+          <w:sz w:val="28"/>
+          <w:szCs w:val="28"/>
+        </w:rPr>
+        <w:t xml:space="preserve">f </w:t>
+      </w:r>
+      <w:r>
+        <w:rPr>
+          <w:sz w:val="28"/>
+          <w:szCs w:val="28"/>
+        </w:rPr>
+        <w:t xml:space="preserve">the Pi was </w:t>
+      </w:r>
+      <w:r>
+        <w:rPr>
+          <w:sz w:val="28"/>
+          <w:szCs w:val="28"/>
+        </w:rPr>
+        <w:t>compromised</w:t>
+      </w:r>
+      <w:r>
+        <w:rPr>
+          <w:sz w:val="28"/>
+          <w:szCs w:val="28"/>
+        </w:rPr>
+        <w:t>, I’d be caught between a rock and a hard place. The key was realising</w:t>
+      </w:r>
+      <w:r>
+        <w:rPr>
+          <w:sz w:val="28"/>
+          <w:szCs w:val="28"/>
+        </w:rPr>
+        <w:t xml:space="preserve"> I’d be more comfortable with my Pi being </w:t>
+      </w:r>
+      <w:r>
+        <w:rPr>
+          <w:sz w:val="28"/>
+          <w:szCs w:val="28"/>
+        </w:rPr>
+        <w:t>hacked than my whole network being exposed.</w:t>
+      </w:r>
+      <w:r>
+        <w:rPr>
+          <w:sz w:val="28"/>
+          <w:szCs w:val="28"/>
+        </w:rPr>
+        <w:t xml:space="preserve"> Clearly, I’</w:t>
+      </w:r>
+      <w:r>
+        <w:rPr>
+          <w:sz w:val="28"/>
+          <w:szCs w:val="28"/>
+        </w:rPr>
+        <w:t>m avoiding</w:t>
+      </w:r>
+      <w:r>
+        <w:rPr>
+          <w:sz w:val="28"/>
+          <w:szCs w:val="28"/>
+        </w:rPr>
+        <w:t xml:space="preserve"> the rabbit hole of sophisticated network security.</w:t>
+      </w:r>
+      <w:r>
+        <w:rPr>
+          <w:sz w:val="28"/>
+          <w:szCs w:val="28"/>
+        </w:rPr>
+        <w:t xml:space="preserve"> It’s an area that </w:t>
+      </w:r>
+      <w:r>
+        <w:rPr>
+          <w:sz w:val="28"/>
+          <w:szCs w:val="28"/>
+        </w:rPr>
+        <w:t>I’m interested in and intend to</w:t>
+      </w:r>
+      <w:r>
+        <w:rPr>
+          <w:sz w:val="28"/>
+          <w:szCs w:val="28"/>
+        </w:rPr>
+        <w:t xml:space="preserve"> concentrate more</w:t>
+      </w:r>
+      <w:r>
+        <w:rPr>
+          <w:sz w:val="28"/>
+          <w:szCs w:val="28"/>
+        </w:rPr>
+        <w:t xml:space="preserve"> on in later posts.</w:t>
+      </w:r>
+      <w:r>
+        <w:rPr>
+          <w:sz w:val="28"/>
+          <w:szCs w:val="28"/>
+        </w:rPr>
+        <w:t xml:space="preserve"> </w:t>
       </w:r>
     </w:p>
     <w:p>
@@ -1925,6 +2404,207 @@
           <w:szCs w:val="28"/>
         </w:rPr>
       </w:pPr>
+      <w:r>
+        <w:rPr>
+          <w:sz w:val="28"/>
+          <w:szCs w:val="28"/>
+        </w:rPr>
+        <w:t xml:space="preserve">For now, here’s a few tips to quickly </w:t>
+      </w:r>
+      <w:r>
+        <w:rPr>
+          <w:sz w:val="28"/>
+          <w:szCs w:val="28"/>
+        </w:rPr>
+        <w:t>harden</w:t>
+      </w:r>
+      <w:r>
+        <w:rPr>
+          <w:sz w:val="28"/>
+          <w:szCs w:val="28"/>
+        </w:rPr>
+        <w:t xml:space="preserve"> your webservers security: </w:t>
+      </w:r>
+      <w:r>
+        <w:rPr>
+          <w:sz w:val="28"/>
+          <w:szCs w:val="28"/>
+        </w:rPr>
+        <w:br/>
+      </w:r>
+      <w:r>
+        <w:rPr>
+          <w:sz w:val="28"/>
+          <w:szCs w:val="28"/>
+        </w:rPr>
+        <w:br/>
+        <w:t xml:space="preserve">- </w:t>
+      </w:r>
+      <w:r>
+        <w:rPr>
+          <w:sz w:val="28"/>
+          <w:szCs w:val="28"/>
+        </w:rPr>
+        <w:t>Change the default username and password that is shipped with the Raspberry Pi. i.e. username: pi password:</w:t>
+      </w:r>
+      <w:r>
+        <w:rPr>
+          <w:sz w:val="28"/>
+          <w:szCs w:val="28"/>
+        </w:rPr>
+        <w:t xml:space="preserve"> raspberry</w:t>
+      </w:r>
+      <w:r>
+        <w:rPr>
+          <w:sz w:val="28"/>
+          <w:szCs w:val="28"/>
+        </w:rPr>
+        <w:t>.</w:t>
+      </w:r>
+      <w:r>
+        <w:rPr>
+          <w:sz w:val="28"/>
+          <w:szCs w:val="28"/>
+        </w:rPr>
+        <w:t xml:space="preserve"> </w:t>
+      </w:r>
+      <w:r>
+        <w:rPr>
+          <w:sz w:val="28"/>
+          <w:szCs w:val="28"/>
+        </w:rPr>
+        <w:br/>
+        <w:t>- Change the default port 22 on the Pi’s SSH Server. This is to help avoid brute force attacks</w:t>
+      </w:r>
+      <w:r>
+        <w:rPr>
+          <w:sz w:val="28"/>
+          <w:szCs w:val="28"/>
+        </w:rPr>
+        <w:t xml:space="preserve"> and keeps the log file</w:t>
+      </w:r>
+      <w:r>
+        <w:rPr>
+          <w:sz w:val="28"/>
+          <w:szCs w:val="28"/>
+        </w:rPr>
+        <w:t xml:space="preserve"> cleaner</w:t>
+      </w:r>
+      <w:r>
+        <w:rPr>
+          <w:sz w:val="28"/>
+          <w:szCs w:val="28"/>
+        </w:rPr>
+        <w:t xml:space="preserve">. </w:t>
+      </w:r>
+      <w:r>
+        <w:rPr>
+          <w:sz w:val="28"/>
+          <w:szCs w:val="28"/>
+        </w:rPr>
+        <w:t>Choose a vacant port below 1024, as only root users can listen on ports below 1024</w:t>
+      </w:r>
+      <w:r>
+        <w:rPr>
+          <w:sz w:val="28"/>
+          <w:szCs w:val="28"/>
+        </w:rPr>
+        <w:t xml:space="preserve"> on most U</w:t>
+      </w:r>
+      <w:r>
+        <w:rPr>
+          <w:sz w:val="28"/>
+          <w:szCs w:val="28"/>
+        </w:rPr>
+        <w:t xml:space="preserve">nix-like </w:t>
+      </w:r>
+      <w:r>
+        <w:rPr>
+          <w:sz w:val="28"/>
+          <w:szCs w:val="28"/>
+        </w:rPr>
+        <w:t>s</w:t>
+      </w:r>
+      <w:r>
+        <w:rPr>
+          <w:sz w:val="28"/>
+          <w:szCs w:val="28"/>
+        </w:rPr>
+        <w:t>ystems</w:t>
+      </w:r>
+      <w:r>
+        <w:rPr>
+          <w:sz w:val="28"/>
+          <w:szCs w:val="28"/>
+        </w:rPr>
+        <w:t xml:space="preserve">. </w:t>
+      </w:r>
+      <w:r>
+        <w:rPr>
+          <w:sz w:val="28"/>
+          <w:szCs w:val="28"/>
+        </w:rPr>
+        <w:br/>
+      </w:r>
+      <w:r>
+        <w:rPr>
+          <w:sz w:val="28"/>
+          <w:szCs w:val="28"/>
+        </w:rPr>
+        <w:t xml:space="preserve">- </w:t>
+      </w:r>
+      <w:r>
+        <w:rPr>
+          <w:sz w:val="28"/>
+          <w:szCs w:val="28"/>
+        </w:rPr>
+        <w:t xml:space="preserve">Use fail2ban </w:t>
+      </w:r>
+      <w:hyperlink r:id="rId10" w:history="1">
+        <w:r>
+          <w:rPr>
+            <w:rStyle w:val="Hyperlink"/>
+            <w:sz w:val="28"/>
+            <w:szCs w:val="28"/>
+          </w:rPr>
+          <w:t>https://www.fail2ban.org/</w:t>
+        </w:r>
+      </w:hyperlink>
+      <w:r>
+        <w:rPr>
+          <w:sz w:val="28"/>
+          <w:szCs w:val="28"/>
+        </w:rPr>
+        <w:t xml:space="preserve"> to prevent multiple attempts at an attacker guessing your password</w:t>
+      </w:r>
+      <w:r>
+        <w:rPr>
+          <w:sz w:val="28"/>
+          <w:szCs w:val="28"/>
+        </w:rPr>
+        <w:t xml:space="preserve"> </w:t>
+      </w:r>
+      <w:r>
+        <w:rPr>
+          <w:sz w:val="28"/>
+          <w:szCs w:val="28"/>
+        </w:rPr>
+        <w:t>if they happen to find which port your SSH is listening on via scanning.</w:t>
+      </w:r>
+      <w:r>
+        <w:rPr>
+          <w:sz w:val="28"/>
+          <w:szCs w:val="28"/>
+        </w:rPr>
+        <w:t xml:space="preserve"> </w:t>
+      </w:r>
+      <w:r>
+        <w:rPr>
+          <w:sz w:val="28"/>
+          <w:szCs w:val="28"/>
+        </w:rPr>
+        <w:br/>
+      </w:r>
     </w:p>
     <w:p>
       <w:pPr>
@@ -1936,42 +2616,78 @@
           <w:szCs w:val="28"/>
         </w:rPr>
       </w:pPr>
-    </w:p>
-    <w:p>
-      <w:pPr>
-        <w:tabs>
-          <w:tab w:val="center" w:pos="4510"/>
-        </w:tabs>
-        <w:rPr>
-          <w:sz w:val="28"/>
-          <w:szCs w:val="28"/>
-        </w:rPr>
-      </w:pPr>
-    </w:p>
-    <w:p>
-      <w:pPr>
-        <w:tabs>
-          <w:tab w:val="center" w:pos="4510"/>
-        </w:tabs>
-        <w:rPr>
-          <w:sz w:val="28"/>
-          <w:szCs w:val="28"/>
-        </w:rPr>
-      </w:pPr>
-      <w:r>
-        <w:rPr>
-          <w:sz w:val="28"/>
-          <w:szCs w:val="28"/>
-        </w:rPr>
-        <w:t>Setup static internal ip via DHCP – router specific.</w:t>
-      </w:r>
-      <w:r>
-        <w:rPr>
-          <w:sz w:val="28"/>
-          <w:szCs w:val="28"/>
-        </w:rPr>
-        <w:br/>
-      </w:r>
+      <w:r>
+        <w:rPr>
+          <w:sz w:val="28"/>
+          <w:szCs w:val="28"/>
+        </w:rPr>
+        <w:t>5. SSH &amp; SFTP</w:t>
+      </w:r>
+      <w:r>
+        <w:rPr>
+          <w:sz w:val="28"/>
+          <w:szCs w:val="28"/>
+        </w:rPr>
+        <w:br/>
+      </w:r>
+      <w:r>
+        <w:rPr>
+          <w:sz w:val="28"/>
+          <w:szCs w:val="28"/>
+        </w:rPr>
+        <w:br/>
+      </w:r>
+      <w:r>
+        <w:rPr>
+          <w:sz w:val="28"/>
+          <w:szCs w:val="28"/>
+        </w:rPr>
+        <w:t>Using SSH to com</w:t>
+      </w:r>
+      <w:r>
+        <w:rPr>
+          <w:sz w:val="28"/>
+          <w:szCs w:val="28"/>
+        </w:rPr>
+        <w:t>municate with the Pi provides</w:t>
+      </w:r>
+      <w:r>
+        <w:rPr>
+          <w:sz w:val="28"/>
+          <w:szCs w:val="28"/>
+        </w:rPr>
+        <w:t xml:space="preserve"> a</w:t>
+      </w:r>
+      <w:r>
+        <w:rPr>
+          <w:sz w:val="28"/>
+          <w:szCs w:val="28"/>
+        </w:rPr>
+        <w:t xml:space="preserve"> secure medium</w:t>
+      </w:r>
+      <w:r>
+        <w:rPr>
+          <w:sz w:val="28"/>
+          <w:szCs w:val="28"/>
+        </w:rPr>
+        <w:t xml:space="preserve"> to pass commands to the shell. </w:t>
+      </w:r>
+      <w:r>
+        <w:rPr>
+          <w:sz w:val="28"/>
+          <w:szCs w:val="28"/>
+        </w:rPr>
+        <w:t xml:space="preserve">Windows users can install ‘Putty’ SSH or Tera Term, Mac OS X users will have SSH capabilities preinstalled. </w:t>
+      </w:r>
+      <w:r>
+        <w:rPr>
+          <w:sz w:val="28"/>
+          <w:szCs w:val="28"/>
+        </w:rPr>
+        <w:br/>
+      </w:r>
+      <w:bookmarkStart w:id="0" w:name="_GoBack"/>
+      <w:bookmarkEnd w:id="0"/>
       <w:r>
         <w:rPr>
           <w:sz w:val="28"/>

</xml_diff>

<commit_message>
Added first blog post
</commit_message>
<xml_diff>
--- a/blog.docx
+++ b/blog.docx
@@ -61,114 +61,6 @@
         </w:rPr>
         <w:t xml:space="preserve"> researching new and interesting things. </w:t>
       </w:r>
-      <w:bookmarkStart w:id="0" w:name="_GoBack"/>
-      <w:bookmarkEnd w:id="0"/>
-      <w:r>
-        <w:rPr>
-          <w:sz w:val="28"/>
-          <w:szCs w:val="28"/>
-        </w:rPr>
-        <w:br/>
-        <w:t xml:space="preserve">Hopefully it will also provide others with a chance to learn </w:t>
-      </w:r>
-      <w:r>
-        <w:rPr>
-          <w:sz w:val="28"/>
-          <w:szCs w:val="28"/>
-        </w:rPr>
-        <w:br/>
-      </w:r>
-      <w:r>
-        <w:rPr>
-          <w:sz w:val="28"/>
-          <w:szCs w:val="28"/>
-        </w:rPr>
-        <w:t xml:space="preserve">Many blog posts that I’ve read over the years tend to quickly narrow their audience in the opening paragraphs. </w:t>
-      </w:r>
-      <w:r>
-        <w:rPr>
-          <w:sz w:val="28"/>
-          <w:szCs w:val="28"/>
-        </w:rPr>
-        <w:t xml:space="preserve">While this has its benefits, I’d like to try and find </w:t>
-      </w:r>
-      <w:r>
-        <w:rPr>
-          <w:sz w:val="28"/>
-          <w:szCs w:val="28"/>
-        </w:rPr>
-        <w:t>a</w:t>
-      </w:r>
-      <w:r>
-        <w:rPr>
-          <w:sz w:val="28"/>
-          <w:szCs w:val="28"/>
-        </w:rPr>
-        <w:t xml:space="preserve"> balance. I want to keep my</w:t>
-      </w:r>
-      <w:r>
-        <w:rPr>
-          <w:sz w:val="28"/>
-          <w:szCs w:val="28"/>
-        </w:rPr>
-        <w:t xml:space="preserve"> post</w:t>
-      </w:r>
-      <w:r>
-        <w:rPr>
-          <w:sz w:val="28"/>
-          <w:szCs w:val="28"/>
-        </w:rPr>
-        <w:t>s</w:t>
-      </w:r>
-      <w:r>
-        <w:rPr>
-          <w:sz w:val="28"/>
-          <w:szCs w:val="28"/>
-        </w:rPr>
-        <w:t xml:space="preserve"> informative for the </w:t>
-      </w:r>
-      <w:r>
-        <w:rPr>
-          <w:sz w:val="28"/>
-          <w:szCs w:val="28"/>
-        </w:rPr>
-        <w:t xml:space="preserve">technically inclined </w:t>
-      </w:r>
-      <w:r>
-        <w:rPr>
-          <w:sz w:val="28"/>
-          <w:szCs w:val="28"/>
-        </w:rPr>
-        <w:t xml:space="preserve">while </w:t>
-      </w:r>
-      <w:r>
-        <w:rPr>
-          <w:sz w:val="28"/>
-          <w:szCs w:val="28"/>
-        </w:rPr>
-        <w:t xml:space="preserve">still </w:t>
-      </w:r>
-      <w:r>
-        <w:rPr>
-          <w:sz w:val="28"/>
-          <w:szCs w:val="28"/>
-        </w:rPr>
-        <w:t>giving new comers a</w:t>
-      </w:r>
-      <w:r>
-        <w:rPr>
-          <w:sz w:val="28"/>
-          <w:szCs w:val="28"/>
-        </w:rPr>
-        <w:t xml:space="preserve"> chance to learn</w:t>
-      </w:r>
-      <w:r>
-        <w:rPr>
-          <w:sz w:val="28"/>
-          <w:szCs w:val="28"/>
-        </w:rPr>
-        <w:t xml:space="preserve">. </w:t>
-      </w:r>
       <w:r>
         <w:rPr>
           <w:sz w:val="28"/>
@@ -397,6 +289,13 @@
         </w:rPr>
         <w:t>The Detail</w:t>
       </w:r>
+      <w:r>
+        <w:rPr>
+          <w:sz w:val="28"/>
+          <w:szCs w:val="28"/>
+        </w:rPr>
+        <w:t>s</w:t>
+      </w:r>
     </w:p>
     <w:p>
       <w:pPr>
@@ -842,7 +741,6 @@
           <w:sz w:val="28"/>
           <w:szCs w:val="28"/>
         </w:rPr>
-        <w:lastRenderedPageBreak/>
         <w:t>Equipment:</w:t>
       </w:r>
       <w:r>
@@ -954,6 +852,7 @@
           <w:sz w:val="28"/>
           <w:szCs w:val="28"/>
         </w:rPr>
+        <w:lastRenderedPageBreak/>
         <w:t xml:space="preserve">- Micro USB cable </w:t>
       </w:r>
       <w:r>
@@ -990,6 +889,14 @@
           <w:u w:val="single"/>
         </w:rPr>
         <w:t>The Detail</w:t>
+      </w:r>
+      <w:r>
+        <w:rPr>
+          <w:sz w:val="32"/>
+          <w:szCs w:val="32"/>
+          <w:u w:val="single"/>
+        </w:rPr>
+        <w:t>s</w:t>
       </w:r>
     </w:p>
     <w:p>
@@ -1499,7 +1406,21 @@
           <w:sz w:val="28"/>
           <w:szCs w:val="28"/>
         </w:rPr>
-        <w:t xml:space="preserve">There are a series of common steps to setup a Raspberry Pi for use as a web server. For example, please ensure you have SSH enabled. </w:t>
+        <w:t>There are a series of common steps to setup a Raspberry Pi for use as a web server. For example, please ensure you have SSH enabled</w:t>
+      </w:r>
+      <w:r>
+        <w:rPr>
+          <w:sz w:val="28"/>
+          <w:szCs w:val="28"/>
+        </w:rPr>
+        <w:t xml:space="preserve"> before moving on</w:t>
+      </w:r>
+      <w:r>
+        <w:rPr>
+          <w:sz w:val="28"/>
+          <w:szCs w:val="28"/>
+        </w:rPr>
+        <w:t xml:space="preserve">. </w:t>
       </w:r>
       <w:r>
         <w:rPr>
@@ -1845,7 +1766,14 @@
           <w:sz w:val="28"/>
           <w:szCs w:val="28"/>
         </w:rPr>
-        <w:t>4. Port Forwarding/ The DMZ</w:t>
+        <w:t>4. Port Forwarding/</w:t>
+      </w:r>
+      <w:r>
+        <w:rPr>
+          <w:sz w:val="28"/>
+          <w:szCs w:val="28"/>
+        </w:rPr>
+        <w:t>The DMZ</w:t>
       </w:r>
       <w:r>
         <w:rPr>
@@ -2027,21 +1955,14 @@
           <w:sz w:val="28"/>
           <w:szCs w:val="28"/>
         </w:rPr>
-        <w:t>For help setting up port forwarding, you can check out this website. They’ve thoroughly covered many of the main manufacturers</w:t>
-      </w:r>
-      <w:r>
-        <w:rPr>
-          <w:sz w:val="28"/>
-          <w:szCs w:val="28"/>
-        </w:rPr>
-        <w:t xml:space="preserve"> </w:t>
-      </w:r>
-      <w:r>
-        <w:rPr>
-          <w:sz w:val="28"/>
-          <w:szCs w:val="28"/>
-        </w:rPr>
-        <w:t xml:space="preserve">steps to configure port forwarding. </w:t>
+        <w:t>For help setting up port forwarding, you can check out this website</w:t>
+      </w:r>
+      <w:r>
+        <w:rPr>
+          <w:sz w:val="28"/>
+          <w:szCs w:val="28"/>
+        </w:rPr>
+        <w:t>(</w:t>
       </w:r>
       <w:hyperlink r:id="rId9" w:history="1">
         <w:r>
@@ -2058,7 +1979,28 @@
           <w:sz w:val="28"/>
           <w:szCs w:val="28"/>
         </w:rPr>
-        <w:t xml:space="preserve">. </w:t>
+        <w:t>)</w:t>
+      </w:r>
+      <w:r>
+        <w:rPr>
+          <w:sz w:val="28"/>
+          <w:szCs w:val="28"/>
+        </w:rPr>
+        <w:t>. They’ve thoroughly covered many of the main manufacturers</w:t>
+      </w:r>
+      <w:r>
+        <w:rPr>
+          <w:sz w:val="28"/>
+          <w:szCs w:val="28"/>
+        </w:rPr>
+        <w:t xml:space="preserve"> </w:t>
+      </w:r>
+      <w:r>
+        <w:rPr>
+          <w:sz w:val="28"/>
+          <w:szCs w:val="28"/>
+        </w:rPr>
+        <w:t xml:space="preserve">steps to configure port forwarding. </w:t>
       </w:r>
       <w:r>
         <w:rPr>
@@ -2807,7 +2749,14 @@
           <w:sz w:val="28"/>
           <w:szCs w:val="28"/>
         </w:rPr>
-        <w:t>rm, Mac OS X users shou</w:t>
+        <w:t>rm but</w:t>
+      </w:r>
+      <w:r>
+        <w:rPr>
+          <w:sz w:val="28"/>
+          <w:szCs w:val="28"/>
+        </w:rPr>
+        <w:t xml:space="preserve"> Mac OS X users shou</w:t>
       </w:r>
       <w:r>
         <w:rPr>
@@ -2828,6 +2777,13 @@
           <w:sz w:val="28"/>
           <w:szCs w:val="28"/>
         </w:rPr>
+        <w:t xml:space="preserve"> already</w:t>
+      </w:r>
+      <w:r>
+        <w:rPr>
+          <w:sz w:val="28"/>
+          <w:szCs w:val="28"/>
+        </w:rPr>
         <w:t xml:space="preserve"> have SSH capabilities preinstalled. </w:t>
       </w:r>
       <w:r>
@@ -2842,7 +2798,35 @@
           <w:sz w:val="28"/>
           <w:szCs w:val="28"/>
         </w:rPr>
-        <w:t xml:space="preserve">Using the static IP address that we’ve given the Pi (192.168.1.222), let’s connect via SSH using the terminal. </w:t>
+        <w:t xml:space="preserve">Using the static IP address </w:t>
+      </w:r>
+      <w:r>
+        <w:rPr>
+          <w:sz w:val="28"/>
+          <w:szCs w:val="28"/>
+        </w:rPr>
+        <w:t>configured earlier</w:t>
+      </w:r>
+      <w:r>
+        <w:rPr>
+          <w:sz w:val="28"/>
+          <w:szCs w:val="28"/>
+        </w:rPr>
+        <w:t xml:space="preserve"> (192.168.1.222),</w:t>
+      </w:r>
+      <w:r>
+        <w:rPr>
+          <w:sz w:val="28"/>
+          <w:szCs w:val="28"/>
+        </w:rPr>
+        <w:t xml:space="preserve"> connect to your device via the CLI from your terminal</w:t>
+      </w:r>
+      <w:r>
+        <w:rPr>
+          <w:sz w:val="28"/>
+          <w:szCs w:val="28"/>
+        </w:rPr>
+        <w:t xml:space="preserve">. </w:t>
       </w:r>
       <w:r>
         <w:rPr>
@@ -3029,7 +3013,14 @@
           <w:sz w:val="28"/>
           <w:szCs w:val="28"/>
         </w:rPr>
-        <w:t xml:space="preserve"> of staring at the screen</w:t>
+        <w:t xml:space="preserve"> of </w:t>
+      </w:r>
+      <w:r>
+        <w:rPr>
+          <w:sz w:val="28"/>
+          <w:szCs w:val="28"/>
+        </w:rPr>
+        <w:t>scratching your head</w:t>
       </w:r>
       <w:r>
         <w:rPr>
@@ -3038,6 +3029,103 @@
         </w:rPr>
         <w:t>.</w:t>
       </w:r>
+      <w:r>
+        <w:rPr>
+          <w:sz w:val="28"/>
+          <w:szCs w:val="28"/>
+        </w:rPr>
+        <w:br/>
+      </w:r>
+      <w:proofErr w:type="spellStart"/>
+      <w:r>
+        <w:rPr>
+          <w:sz w:val="28"/>
+          <w:szCs w:val="28"/>
+        </w:rPr>
+        <w:t>wget</w:t>
+      </w:r>
+      <w:proofErr w:type="spellEnd"/>
+      <w:r>
+        <w:rPr>
+          <w:sz w:val="28"/>
+          <w:szCs w:val="28"/>
+        </w:rPr>
+        <w:t xml:space="preserve"> </w:t>
+      </w:r>
+      <w:hyperlink r:id="rId11" w:history="1">
+        <w:r>
+          <w:rPr>
+            <w:rStyle w:val="Hyperlink"/>
+            <w:sz w:val="28"/>
+            <w:szCs w:val="28"/>
+          </w:rPr>
+          <w:t>http://node-arm.herokuapp.com/node_latest_armhf.deb</w:t>
+        </w:r>
+      </w:hyperlink>
+      <w:r>
+        <w:rPr>
+          <w:sz w:val="28"/>
+          <w:szCs w:val="28"/>
+        </w:rPr>
+        <w:br/>
+      </w:r>
+      <w:proofErr w:type="spellStart"/>
+      <w:r>
+        <w:rPr>
+          <w:sz w:val="28"/>
+          <w:szCs w:val="28"/>
+        </w:rPr>
+        <w:t>sudo</w:t>
+      </w:r>
+      <w:proofErr w:type="spellEnd"/>
+      <w:r>
+        <w:rPr>
+          <w:sz w:val="28"/>
+          <w:szCs w:val="28"/>
+        </w:rPr>
+        <w:t xml:space="preserve"> </w:t>
+      </w:r>
+      <w:proofErr w:type="spellStart"/>
+      <w:r>
+        <w:rPr>
+          <w:sz w:val="28"/>
+          <w:szCs w:val="28"/>
+        </w:rPr>
+        <w:t>dpkg</w:t>
+      </w:r>
+      <w:proofErr w:type="spellEnd"/>
+      <w:r>
+        <w:rPr>
+          <w:sz w:val="28"/>
+          <w:szCs w:val="28"/>
+        </w:rPr>
+        <w:t xml:space="preserve"> -</w:t>
+      </w:r>
+      <w:proofErr w:type="spellStart"/>
+      <w:r>
+        <w:rPr>
+          <w:sz w:val="28"/>
+          <w:szCs w:val="28"/>
+        </w:rPr>
+        <w:t>i</w:t>
+      </w:r>
+      <w:proofErr w:type="spellEnd"/>
+      <w:r>
+        <w:rPr>
+          <w:sz w:val="28"/>
+          <w:szCs w:val="28"/>
+        </w:rPr>
+        <w:t xml:space="preserve"> </w:t>
+      </w:r>
+      <w:proofErr w:type="spellStart"/>
+      <w:r>
+        <w:rPr>
+          <w:sz w:val="28"/>
+          <w:szCs w:val="28"/>
+        </w:rPr>
+        <w:t>node_latest_armhf.deb</w:t>
+      </w:r>
+      <w:proofErr w:type="spellEnd"/>
       <w:r>
         <w:rPr>
           <w:sz w:val="28"/>
@@ -3112,22 +3200,135 @@
           <w:sz w:val="28"/>
           <w:szCs w:val="28"/>
         </w:rPr>
-        <w:t xml:space="preserve">Generally, it’ll be a good idea to see if you can access a simple website from your routers IP address at this stage. </w:t>
-      </w:r>
-      <w:r>
-        <w:rPr>
-          <w:sz w:val="28"/>
-          <w:szCs w:val="28"/>
-        </w:rPr>
-        <w:br/>
-      </w:r>
-      <w:r>
-        <w:rPr>
-          <w:sz w:val="28"/>
-          <w:szCs w:val="28"/>
-        </w:rPr>
-        <w:br/>
-        <w:t xml:space="preserve">Then we want to use SSH – encrypted command line interface to </w:t>
+        <w:t>Next,</w:t>
+      </w:r>
+      <w:r>
+        <w:rPr>
+          <w:sz w:val="28"/>
+          <w:szCs w:val="28"/>
+        </w:rPr>
+        <w:t xml:space="preserve"> </w:t>
+      </w:r>
+      <w:r>
+        <w:rPr>
+          <w:sz w:val="28"/>
+          <w:szCs w:val="28"/>
+        </w:rPr>
+        <w:t>you’ll want to test that everything is working as expected. There is no shortage of Node.js tutorials online (</w:t>
+      </w:r>
+      <w:r>
+        <w:rPr>
+          <w:sz w:val="28"/>
+          <w:szCs w:val="28"/>
+        </w:rPr>
+        <w:t>https://www.tutorialspoint.com/nodejs/nodejs_express_framework.htm</w:t>
+      </w:r>
+      <w:r>
+        <w:rPr>
+          <w:sz w:val="28"/>
+          <w:szCs w:val="28"/>
+        </w:rPr>
+        <w:t>)</w:t>
+      </w:r>
+      <w:r>
+        <w:rPr>
+          <w:sz w:val="28"/>
+          <w:szCs w:val="28"/>
+        </w:rPr>
+        <w:br/>
+      </w:r>
+      <w:r>
+        <w:rPr>
+          <w:sz w:val="28"/>
+          <w:szCs w:val="28"/>
+        </w:rPr>
+        <w:t xml:space="preserve">so </w:t>
+      </w:r>
+      <w:r>
+        <w:rPr>
+          <w:sz w:val="28"/>
+          <w:szCs w:val="28"/>
+        </w:rPr>
+        <w:t xml:space="preserve">take advantage of these to get up and running fast. </w:t>
+      </w:r>
+      <w:r>
+        <w:rPr>
+          <w:sz w:val="28"/>
+          <w:szCs w:val="28"/>
+        </w:rPr>
+        <w:br/>
+        <w:t xml:space="preserve">If you’ve developed </w:t>
+      </w:r>
+      <w:r>
+        <w:rPr>
+          <w:sz w:val="28"/>
+          <w:szCs w:val="28"/>
+        </w:rPr>
+        <w:t>and executed</w:t>
+      </w:r>
+      <w:r>
+        <w:rPr>
+          <w:sz w:val="28"/>
+          <w:szCs w:val="28"/>
+        </w:rPr>
+        <w:t xml:space="preserve"> the web app locally, it’s time to test it on the Pi. I found </w:t>
+      </w:r>
+      <w:r>
+        <w:rPr>
+          <w:sz w:val="28"/>
+          <w:szCs w:val="28"/>
+        </w:rPr>
+        <w:t xml:space="preserve">that </w:t>
+      </w:r>
+      <w:r>
+        <w:rPr>
+          <w:sz w:val="28"/>
+          <w:szCs w:val="28"/>
+        </w:rPr>
+        <w:t xml:space="preserve">the easiest way to manage files between your Pi and local machine is to use SFTP (SSH File Transfer </w:t>
+      </w:r>
+      <w:proofErr w:type="gramStart"/>
+      <w:r>
+        <w:rPr>
+          <w:sz w:val="28"/>
+          <w:szCs w:val="28"/>
+        </w:rPr>
+        <w:t>Protocol)</w:t>
+      </w:r>
+      <w:r>
+        <w:rPr>
+          <w:sz w:val="28"/>
+          <w:szCs w:val="28"/>
+        </w:rPr>
+        <w:t>(</w:t>
+      </w:r>
+      <w:proofErr w:type="gramEnd"/>
+      <w:r>
+        <w:t xml:space="preserve"> </w:t>
+      </w:r>
+      <w:hyperlink r:id="rId12" w:history="1">
+        <w:r>
+          <w:rPr>
+            <w:rStyle w:val="Hyperlink"/>
+            <w:sz w:val="28"/>
+            <w:szCs w:val="28"/>
+          </w:rPr>
+          <w:t>https://en.wikipedia.org/wiki/SSH_File_Transfer_Protocol)</w:t>
+        </w:r>
+      </w:hyperlink>
+      <w:r>
+        <w:rPr>
+          <w:sz w:val="28"/>
+          <w:szCs w:val="28"/>
+        </w:rPr>
+        <w:t>.</w:t>
+      </w:r>
+      <w:r>
+        <w:rPr>
+          <w:sz w:val="28"/>
+          <w:szCs w:val="28"/>
+        </w:rPr>
+        <w:t xml:space="preserve"> </w:t>
       </w:r>
       <w:proofErr w:type="spellStart"/>
       <w:r>
@@ -3135,7 +3336,14 @@
           <w:sz w:val="28"/>
           <w:szCs w:val="28"/>
         </w:rPr>
-        <w:t>linux</w:t>
+        <w:t>Cyberd</w:t>
+      </w:r>
+      <w:r>
+        <w:rPr>
+          <w:sz w:val="28"/>
+          <w:szCs w:val="28"/>
+        </w:rPr>
+        <w:t>uck</w:t>
       </w:r>
       <w:proofErr w:type="spellEnd"/>
       <w:r>
@@ -3143,23 +3351,80 @@
           <w:sz w:val="28"/>
           <w:szCs w:val="28"/>
         </w:rPr>
-        <w:t xml:space="preserve"> computer.</w:t>
-      </w:r>
-      <w:r>
-        <w:rPr>
-          <w:sz w:val="28"/>
-          <w:szCs w:val="28"/>
-        </w:rPr>
-        <w:br/>
-        <w:t xml:space="preserve">Tera Term for Windows </w:t>
-      </w:r>
-      <w:r>
-        <w:rPr>
-          <w:sz w:val="28"/>
-          <w:szCs w:val="28"/>
-        </w:rPr>
-        <w:br/>
-        <w:t xml:space="preserve">Just use </w:t>
+        <w:t xml:space="preserve"> </w:t>
+      </w:r>
+      <w:r>
+        <w:rPr>
+          <w:sz w:val="28"/>
+          <w:szCs w:val="28"/>
+        </w:rPr>
+        <w:t>is a free</w:t>
+      </w:r>
+      <w:r>
+        <w:rPr>
+          <w:sz w:val="28"/>
+          <w:szCs w:val="28"/>
+        </w:rPr>
+        <w:t xml:space="preserve"> (when you download on their website, a download on the app store costs £22.99, I’m still not sure why)</w:t>
+      </w:r>
+      <w:r>
+        <w:rPr>
+          <w:sz w:val="28"/>
+          <w:szCs w:val="28"/>
+        </w:rPr>
+        <w:t xml:space="preserve"> p</w:t>
+      </w:r>
+      <w:r>
+        <w:rPr>
+          <w:sz w:val="28"/>
+          <w:szCs w:val="28"/>
+        </w:rPr>
+        <w:t>rogram that establishes</w:t>
+      </w:r>
+      <w:r>
+        <w:rPr>
+          <w:sz w:val="28"/>
+          <w:szCs w:val="28"/>
+        </w:rPr>
+        <w:t xml:space="preserve"> SFTP connections with remote devices </w:t>
+      </w:r>
+      <w:r>
+        <w:rPr>
+          <w:sz w:val="28"/>
+          <w:szCs w:val="28"/>
+        </w:rPr>
+        <w:t>(</w:t>
+      </w:r>
+      <w:hyperlink r:id="rId13" w:history="1">
+        <w:r>
+          <w:rPr>
+            <w:rStyle w:val="Hyperlink"/>
+            <w:sz w:val="28"/>
+            <w:szCs w:val="28"/>
+          </w:rPr>
+          <w:t>https://cyberduck.io/?l=en)</w:t>
+        </w:r>
+      </w:hyperlink>
+      <w:r>
+        <w:rPr>
+          <w:sz w:val="28"/>
+          <w:szCs w:val="28"/>
+        </w:rPr>
+        <w:t xml:space="preserve">. </w:t>
+      </w:r>
+      <w:r>
+        <w:rPr>
+          <w:sz w:val="28"/>
+          <w:szCs w:val="28"/>
+        </w:rPr>
+        <w:t>Additionally</w:t>
+      </w:r>
+      <w:r>
+        <w:rPr>
+          <w:sz w:val="28"/>
+          <w:szCs w:val="28"/>
+        </w:rPr>
+        <w:t xml:space="preserve">, </w:t>
       </w:r>
       <w:proofErr w:type="spellStart"/>
       <w:r>
@@ -3167,7 +3432,7 @@
           <w:sz w:val="28"/>
           <w:szCs w:val="28"/>
         </w:rPr>
-        <w:t>ssh</w:t>
+        <w:t>Cyberduck</w:t>
       </w:r>
       <w:proofErr w:type="spellEnd"/>
       <w:r>
@@ -3175,21 +3440,50 @@
           <w:sz w:val="28"/>
           <w:szCs w:val="28"/>
         </w:rPr>
-        <w:t xml:space="preserve"> command with mac </w:t>
-      </w:r>
-      <w:r>
-        <w:rPr>
-          <w:sz w:val="28"/>
-          <w:szCs w:val="28"/>
-        </w:rPr>
-        <w:br/>
-      </w:r>
-      <w:r>
-        <w:rPr>
-          <w:sz w:val="28"/>
-          <w:szCs w:val="28"/>
-        </w:rPr>
-        <w:br/>
+        <w:t xml:space="preserve"> has </w:t>
+      </w:r>
+      <w:r>
+        <w:rPr>
+          <w:sz w:val="28"/>
+          <w:szCs w:val="28"/>
+        </w:rPr>
+        <w:t>distributions for Mac and Windows operating systems</w:t>
+      </w:r>
+      <w:r>
+        <w:rPr>
+          <w:sz w:val="28"/>
+          <w:szCs w:val="28"/>
+        </w:rPr>
+        <w:t xml:space="preserve"> so </w:t>
+      </w:r>
+      <w:r>
+        <w:rPr>
+          <w:sz w:val="28"/>
+          <w:szCs w:val="28"/>
+        </w:rPr>
+        <w:t>it was an easy choice in this instance</w:t>
+      </w:r>
+      <w:r>
+        <w:rPr>
+          <w:sz w:val="28"/>
+          <w:szCs w:val="28"/>
+        </w:rPr>
+        <w:t>.</w:t>
+      </w:r>
+      <w:r>
+        <w:rPr>
+          <w:sz w:val="28"/>
+          <w:szCs w:val="28"/>
+        </w:rPr>
+        <w:br/>
+      </w:r>
+      <w:r>
+        <w:rPr>
+          <w:sz w:val="28"/>
+          <w:szCs w:val="28"/>
+        </w:rPr>
+        <w:br/>
+        <w:t>&lt;&lt;&lt; INSERT Cyberduck_config.png HERE!!&gt;&gt;&gt;</w:t>
       </w:r>
       <w:r>
         <w:rPr>
@@ -3214,98 +3508,123 @@
           <w:sz w:val="28"/>
           <w:szCs w:val="28"/>
         </w:rPr>
-        <w:br/>
-      </w:r>
-      <w:r>
-        <w:rPr>
-          <w:sz w:val="28"/>
-          <w:szCs w:val="28"/>
-        </w:rPr>
-        <w:t>What you can expect to encounter:</w:t>
-      </w:r>
-      <w:r>
-        <w:rPr>
-          <w:sz w:val="28"/>
-          <w:szCs w:val="28"/>
-        </w:rPr>
-        <w:br/>
-        <w:t xml:space="preserve">- </w:t>
-      </w:r>
-      <w:r>
-        <w:rPr>
-          <w:sz w:val="28"/>
-          <w:szCs w:val="28"/>
-        </w:rPr>
-        <w:t>Purchasing a</w:t>
-      </w:r>
-      <w:r>
-        <w:rPr>
-          <w:sz w:val="28"/>
-          <w:szCs w:val="28"/>
-        </w:rPr>
-        <w:t xml:space="preserve"> domain name</w:t>
-      </w:r>
-      <w:r>
-        <w:rPr>
-          <w:sz w:val="28"/>
-          <w:szCs w:val="28"/>
-        </w:rPr>
-        <w:br/>
-        <w:t xml:space="preserve">- </w:t>
-      </w:r>
-      <w:r>
-        <w:rPr>
-          <w:sz w:val="28"/>
-          <w:szCs w:val="28"/>
-        </w:rPr>
-        <w:t>Managing DNS configuration</w:t>
-      </w:r>
-      <w:r>
-        <w:rPr>
-          <w:sz w:val="28"/>
-          <w:szCs w:val="28"/>
-        </w:rPr>
-        <w:br/>
-        <w:t>- Configuring your home network router **</w:t>
-      </w:r>
-      <w:r>
-        <w:rPr>
-          <w:sz w:val="28"/>
-          <w:szCs w:val="28"/>
-        </w:rPr>
-        <w:br/>
-        <w:t>- SFTP &amp; SSH</w:t>
-      </w:r>
-      <w:r>
-        <w:rPr>
-          <w:sz w:val="28"/>
-          <w:szCs w:val="28"/>
-        </w:rPr>
-        <w:br/>
-        <w:t xml:space="preserve">- NAT, </w:t>
-      </w:r>
-      <w:r>
-        <w:rPr>
-          <w:sz w:val="28"/>
-          <w:szCs w:val="28"/>
-        </w:rPr>
-        <w:t>PAT</w:t>
-      </w:r>
-      <w:r>
-        <w:rPr>
-          <w:sz w:val="28"/>
-          <w:szCs w:val="28"/>
-        </w:rPr>
-        <w:br/>
-        <w:t>- DDNS</w:t>
-      </w:r>
-      <w:r>
-        <w:rPr>
-          <w:sz w:val="28"/>
-          <w:szCs w:val="28"/>
-        </w:rPr>
-        <w:br/>
-        <w:t xml:space="preserve">- Containerization </w:t>
+        <w:t>If you’ve followed this far, then congr</w:t>
+      </w:r>
+      <w:r>
+        <w:rPr>
+          <w:sz w:val="28"/>
+          <w:szCs w:val="28"/>
+        </w:rPr>
+        <w:t xml:space="preserve">ats; both on understanding my vague instructions and finally being able to access your website publically. </w:t>
+      </w:r>
+      <w:r>
+        <w:rPr>
+          <w:sz w:val="28"/>
+          <w:szCs w:val="28"/>
+        </w:rPr>
+        <w:t xml:space="preserve"> </w:t>
+      </w:r>
+      <w:r>
+        <w:rPr>
+          <w:sz w:val="28"/>
+          <w:szCs w:val="28"/>
+        </w:rPr>
+        <w:br/>
+      </w:r>
+      <w:r>
+        <w:rPr>
+          <w:sz w:val="28"/>
+          <w:szCs w:val="28"/>
+        </w:rPr>
+        <w:t>You should, in theory be able to access you</w:t>
+      </w:r>
+      <w:r>
+        <w:rPr>
+          <w:sz w:val="28"/>
+          <w:szCs w:val="28"/>
+        </w:rPr>
+        <w:t>r</w:t>
+      </w:r>
+      <w:r>
+        <w:rPr>
+          <w:sz w:val="28"/>
+          <w:szCs w:val="28"/>
+        </w:rPr>
+        <w:t xml:space="preserve"> sample website from your routers IP address. </w:t>
+      </w:r>
+      <w:r>
+        <w:rPr>
+          <w:sz w:val="28"/>
+          <w:szCs w:val="28"/>
+        </w:rPr>
+        <w:br/>
+      </w:r>
+      <w:r>
+        <w:rPr>
+          <w:sz w:val="28"/>
+          <w:szCs w:val="28"/>
+        </w:rPr>
+        <w:t>If not, double check that you’ve mad</w:t>
+      </w:r>
+      <w:r>
+        <w:rPr>
+          <w:sz w:val="28"/>
+          <w:szCs w:val="28"/>
+        </w:rPr>
+        <w:t>e sure that your Node.js web server is attached to port 80.</w:t>
+      </w:r>
+      <w:r>
+        <w:rPr>
+          <w:sz w:val="28"/>
+          <w:szCs w:val="28"/>
+        </w:rPr>
+        <w:br/>
+      </w:r>
+      <w:r>
+        <w:rPr>
+          <w:sz w:val="28"/>
+          <w:szCs w:val="28"/>
+        </w:rPr>
+        <w:t>&lt;&lt;</w:t>
+      </w:r>
+      <w:proofErr w:type="spellStart"/>
+      <w:proofErr w:type="gramStart"/>
+      <w:r>
+        <w:rPr>
+          <w:sz w:val="28"/>
+          <w:szCs w:val="28"/>
+        </w:rPr>
+        <w:t>app.listen</w:t>
+      </w:r>
+      <w:proofErr w:type="spellEnd"/>
+      <w:proofErr w:type="gramEnd"/>
+      <w:r>
+        <w:rPr>
+          <w:sz w:val="28"/>
+          <w:szCs w:val="28"/>
+        </w:rPr>
+        <w:t>(80</w:t>
+      </w:r>
+      <w:r>
+        <w:rPr>
+          <w:sz w:val="28"/>
+          <w:szCs w:val="28"/>
+        </w:rPr>
+        <w:t>);</w:t>
+      </w:r>
+      <w:r>
+        <w:rPr>
+          <w:sz w:val="28"/>
+          <w:szCs w:val="28"/>
+        </w:rPr>
+        <w:t>&gt;&gt;</w:t>
+      </w:r>
+      <w:r>
+        <w:rPr>
+          <w:sz w:val="28"/>
+          <w:szCs w:val="28"/>
+        </w:rPr>
+        <w:br/>
       </w:r>
     </w:p>
     <w:p>
@@ -3323,108 +3642,257 @@
           <w:sz w:val="28"/>
           <w:szCs w:val="28"/>
         </w:rPr>
-        <w:t>- Web servers</w:t>
-      </w:r>
-      <w:r>
-        <w:rPr>
-          <w:sz w:val="28"/>
-          <w:szCs w:val="28"/>
-        </w:rPr>
-        <w:br/>
-        <w:t>- JavaScript</w:t>
-      </w:r>
-      <w:r>
-        <w:rPr>
-          <w:sz w:val="28"/>
-          <w:szCs w:val="28"/>
-        </w:rPr>
-        <w:br/>
-        <w:t xml:space="preserve">- </w:t>
-      </w:r>
-      <w:r>
-        <w:rPr>
-          <w:sz w:val="28"/>
-          <w:szCs w:val="28"/>
-        </w:rPr>
-        <w:t xml:space="preserve">ARP Address resolution protocol </w:t>
-      </w:r>
-      <w:r>
-        <w:rPr>
-          <w:sz w:val="28"/>
-          <w:szCs w:val="28"/>
-        </w:rPr>
-        <w:br/>
-      </w:r>
-      <w:r>
-        <w:rPr>
-          <w:sz w:val="28"/>
-          <w:szCs w:val="28"/>
-        </w:rPr>
-        <w:br/>
-      </w:r>
-      <w:r>
-        <w:rPr>
-          <w:sz w:val="28"/>
-          <w:szCs w:val="28"/>
-        </w:rPr>
-        <w:br/>
-        <w:t xml:space="preserve"> </w:t>
-      </w:r>
-      <w:r>
-        <w:rPr>
-          <w:sz w:val="28"/>
-          <w:szCs w:val="28"/>
-        </w:rPr>
-        <w:br/>
-      </w:r>
-      <w:r>
-        <w:rPr>
-          <w:sz w:val="28"/>
-          <w:szCs w:val="28"/>
-        </w:rPr>
-        <w:t xml:space="preserve">** </w:t>
-      </w:r>
-      <w:r>
-        <w:rPr>
-          <w:sz w:val="28"/>
-          <w:szCs w:val="28"/>
-        </w:rPr>
-        <w:t xml:space="preserve">Note: Please be careful when </w:t>
-      </w:r>
-      <w:r>
-        <w:rPr>
-          <w:sz w:val="28"/>
-          <w:szCs w:val="28"/>
-        </w:rPr>
-        <w:t>configuring your router at home</w:t>
-      </w:r>
-      <w:r>
-        <w:rPr>
-          <w:sz w:val="28"/>
-          <w:szCs w:val="28"/>
-        </w:rPr>
-        <w:t xml:space="preserve">. Make sure you understand the implications of what you are doing, otherwise you could leave your home network vulnerable. </w:t>
-      </w:r>
-      <w:r>
-        <w:rPr>
-          <w:sz w:val="28"/>
-          <w:szCs w:val="28"/>
-        </w:rPr>
-        <w:t>I’ve highlighted some of the obvious vulnerabilities. Please remember, e</w:t>
-      </w:r>
-      <w:r>
-        <w:rPr>
-          <w:sz w:val="28"/>
-          <w:szCs w:val="28"/>
-        </w:rPr>
-        <w:t>ven in the best case, your setup will only ever be as secure as the least secure portion of whatever is accessible over the Internet.</w:t>
-      </w:r>
-      <w:r>
-        <w:rPr>
-          <w:sz w:val="28"/>
-          <w:szCs w:val="28"/>
-        </w:rPr>
-        <w:br/>
+        <w:t>6. DDNS</w:t>
+      </w:r>
+      <w:r>
+        <w:rPr>
+          <w:sz w:val="28"/>
+          <w:szCs w:val="28"/>
+        </w:rPr>
+        <w:t xml:space="preserve"> (</w:t>
+      </w:r>
+      <w:r>
+        <w:rPr>
+          <w:sz w:val="28"/>
+          <w:szCs w:val="28"/>
+        </w:rPr>
+        <w:t>Dynamic Domain Name Service</w:t>
+      </w:r>
+      <w:r>
+        <w:rPr>
+          <w:sz w:val="28"/>
+          <w:szCs w:val="28"/>
+        </w:rPr>
+        <w:t>)</w:t>
+      </w:r>
+      <w:r>
+        <w:rPr>
+          <w:sz w:val="28"/>
+          <w:szCs w:val="28"/>
+        </w:rPr>
+        <w:br/>
+      </w:r>
+      <w:r>
+        <w:rPr>
+          <w:sz w:val="28"/>
+          <w:szCs w:val="28"/>
+        </w:rPr>
+        <w:t xml:space="preserve">Section 3 introduced DHCP, and how it is used within your LAN at home. </w:t>
+      </w:r>
+      <w:proofErr w:type="gramStart"/>
+      <w:r>
+        <w:rPr>
+          <w:sz w:val="28"/>
+          <w:szCs w:val="28"/>
+        </w:rPr>
+        <w:t>More often than not</w:t>
+      </w:r>
+      <w:proofErr w:type="gramEnd"/>
+      <w:r>
+        <w:rPr>
+          <w:sz w:val="28"/>
+          <w:szCs w:val="28"/>
+        </w:rPr>
+        <w:t>, your home network</w:t>
+      </w:r>
+      <w:r>
+        <w:rPr>
+          <w:sz w:val="28"/>
+          <w:szCs w:val="28"/>
+        </w:rPr>
+        <w:t>/router</w:t>
+      </w:r>
+      <w:r>
+        <w:rPr>
+          <w:sz w:val="28"/>
+          <w:szCs w:val="28"/>
+        </w:rPr>
+        <w:t xml:space="preserve"> will be assigned an IP address in the same way via the Internet Service Providers (ISP) DHCP server. Some business owners may pay premium to be allocated a static IP address by their ISP. If this is you, then happy days. Otherwise, </w:t>
+      </w:r>
+      <w:r>
+        <w:rPr>
+          <w:sz w:val="28"/>
+          <w:szCs w:val="28"/>
+        </w:rPr>
+        <w:t>you’re going to own a dynamic IP. This can cause a few problems if you want to host a website from home.</w:t>
+      </w:r>
+      <w:r>
+        <w:rPr>
+          <w:sz w:val="28"/>
+          <w:szCs w:val="28"/>
+        </w:rPr>
+        <w:t xml:space="preserve"> Those of which can be mainly addressed with DDNS. </w:t>
+      </w:r>
+    </w:p>
+    <w:p>
+      <w:pPr>
+        <w:tabs>
+          <w:tab w:val="center" w:pos="4510"/>
+        </w:tabs>
+        <w:rPr>
+          <w:sz w:val="28"/>
+          <w:szCs w:val="28"/>
+        </w:rPr>
+      </w:pPr>
+      <w:r>
+        <w:rPr>
+          <w:sz w:val="28"/>
+          <w:szCs w:val="28"/>
+        </w:rPr>
+        <w:t xml:space="preserve">Firstly, what is DDNS? </w:t>
+      </w:r>
+    </w:p>
+    <w:p>
+      <w:pPr>
+        <w:tabs>
+          <w:tab w:val="center" w:pos="4510"/>
+        </w:tabs>
+        <w:rPr>
+          <w:sz w:val="28"/>
+          <w:szCs w:val="28"/>
+        </w:rPr>
+      </w:pPr>
+      <w:r>
+        <w:rPr>
+          <w:sz w:val="28"/>
+          <w:szCs w:val="28"/>
+        </w:rPr>
+        <w:t xml:space="preserve">Having a dynamic IP address makes it difficult for users to access their home network. Requiring them to know their new IP address every time it changes. </w:t>
+      </w:r>
+      <w:r>
+        <w:rPr>
+          <w:sz w:val="28"/>
+          <w:szCs w:val="28"/>
+        </w:rPr>
+        <w:t>A DDNS service like</w:t>
+      </w:r>
+      <w:r>
+        <w:rPr>
+          <w:sz w:val="28"/>
+          <w:szCs w:val="28"/>
+        </w:rPr>
+        <w:t xml:space="preserve"> No-IP</w:t>
+      </w:r>
+      <w:r>
+        <w:rPr>
+          <w:sz w:val="28"/>
+          <w:szCs w:val="28"/>
+        </w:rPr>
+        <w:t>(</w:t>
+      </w:r>
+      <w:r>
+        <w:rPr>
+          <w:sz w:val="28"/>
+          <w:szCs w:val="28"/>
+        </w:rPr>
+        <w:t>https://www.noip.com/</w:t>
+      </w:r>
+      <w:r>
+        <w:rPr>
+          <w:sz w:val="28"/>
+          <w:szCs w:val="28"/>
+        </w:rPr>
+        <w:t>)</w:t>
+      </w:r>
+      <w:r>
+        <w:rPr>
+          <w:sz w:val="28"/>
+          <w:szCs w:val="28"/>
+        </w:rPr>
+        <w:t xml:space="preserve"> will add a level of indirection by allowing </w:t>
+      </w:r>
+      <w:r>
+        <w:rPr>
+          <w:sz w:val="28"/>
+          <w:szCs w:val="28"/>
+        </w:rPr>
+        <w:t xml:space="preserve">your networks dynamic IP address to be hidden behind </w:t>
+      </w:r>
+      <w:r>
+        <w:rPr>
+          <w:sz w:val="28"/>
+          <w:szCs w:val="28"/>
+        </w:rPr>
+        <w:t>an easy to remember domain name</w:t>
+      </w:r>
+      <w:r>
+        <w:rPr>
+          <w:sz w:val="28"/>
+          <w:szCs w:val="28"/>
+        </w:rPr>
+        <w:t xml:space="preserve">. From this point, DNS will work as normal. </w:t>
+      </w:r>
+      <w:r>
+        <w:rPr>
+          <w:sz w:val="28"/>
+          <w:szCs w:val="28"/>
+        </w:rPr>
+        <w:t xml:space="preserve">For example, No-IP will issue you with a domain name for your network (exampleuser.ddns.net). The IP address associated with this domain name will be automatically updated by No-IP client side software when your ISP changes your IP address. Therefore, always referencing the domain name from No-IP allows your end users to seamlessly connect to the network without keeping track of the dynamic IP. </w:t>
+      </w:r>
+      <w:r>
+        <w:rPr>
+          <w:sz w:val="28"/>
+          <w:szCs w:val="28"/>
+        </w:rPr>
+        <w:br/>
+        <w:t>But I’ve purchased a domain name, does this mean I can’</w:t>
+      </w:r>
+      <w:r>
+        <w:rPr>
+          <w:sz w:val="28"/>
+          <w:szCs w:val="28"/>
+        </w:rPr>
+        <w:t xml:space="preserve">t use it? </w:t>
+      </w:r>
+      <w:r>
+        <w:rPr>
+          <w:sz w:val="28"/>
+          <w:szCs w:val="28"/>
+        </w:rPr>
+        <w:br/>
+        <w:t xml:space="preserve">No, you can simply </w:t>
+      </w:r>
+      <w:r>
+        <w:rPr>
+          <w:sz w:val="28"/>
+          <w:szCs w:val="28"/>
+        </w:rPr>
+        <w:t xml:space="preserve">redirect all requests from </w:t>
+      </w:r>
+      <w:r>
+        <w:rPr>
+          <w:sz w:val="28"/>
+          <w:szCs w:val="28"/>
+        </w:rPr>
+        <w:t xml:space="preserve">your </w:t>
+      </w:r>
+      <w:r>
+        <w:rPr>
+          <w:sz w:val="28"/>
+          <w:szCs w:val="28"/>
+        </w:rPr>
+        <w:t xml:space="preserve">purchased </w:t>
+      </w:r>
+      <w:r>
+        <w:rPr>
+          <w:sz w:val="28"/>
+          <w:szCs w:val="28"/>
+        </w:rPr>
+        <w:t>domain name to the No-IP domain name</w:t>
+      </w:r>
+      <w:r>
+        <w:rPr>
+          <w:sz w:val="28"/>
+          <w:szCs w:val="28"/>
+        </w:rPr>
+        <w:t xml:space="preserve"> by a process called domain forwarding</w:t>
+      </w:r>
+      <w:r>
+        <w:rPr>
+          <w:sz w:val="28"/>
+          <w:szCs w:val="28"/>
+        </w:rPr>
+        <w:t xml:space="preserve">. </w:t>
       </w:r>
     </w:p>
     <w:p>
@@ -3448,6 +3916,13 @@
           <w:szCs w:val="28"/>
         </w:rPr>
       </w:pPr>
+      <w:r>
+        <w:rPr>
+          <w:sz w:val="28"/>
+          <w:szCs w:val="28"/>
+        </w:rPr>
+        <w:t>7. Containerization</w:t>
+      </w:r>
     </w:p>
     <w:p>
       <w:pPr>
@@ -3464,19 +3939,222 @@
           <w:sz w:val="28"/>
           <w:szCs w:val="28"/>
         </w:rPr>
-        <w:br/>
-      </w:r>
-      <w:r>
-        <w:rPr>
-          <w:sz w:val="28"/>
-          <w:szCs w:val="28"/>
-        </w:rPr>
-        <w:br/>
-      </w:r>
-      <w:r>
-        <w:rPr>
-          <w:sz w:val="32"/>
-          <w:szCs w:val="32"/>
+        <w:t>Just hours after thinking everything was running smoothly, I’d realised my setup was far from perfect. I was sitting in a coffee shop when I noticed my site was down</w:t>
+      </w:r>
+      <w:r>
+        <w:rPr>
+          <w:sz w:val="28"/>
+          <w:szCs w:val="28"/>
+        </w:rPr>
+        <w:t xml:space="preserve"> even though it</w:t>
+      </w:r>
+      <w:r>
+        <w:rPr>
+          <w:sz w:val="28"/>
+          <w:szCs w:val="28"/>
+        </w:rPr>
+        <w:t xml:space="preserve"> had been working when I left the house. </w:t>
+      </w:r>
+      <w:r>
+        <w:rPr>
+          <w:sz w:val="28"/>
+          <w:szCs w:val="28"/>
+        </w:rPr>
+        <w:t>So,</w:t>
+      </w:r>
+      <w:r>
+        <w:rPr>
+          <w:sz w:val="28"/>
+          <w:szCs w:val="28"/>
+        </w:rPr>
+        <w:t xml:space="preserve"> what could’ve went wrong? </w:t>
+      </w:r>
+      <w:r>
+        <w:rPr>
+          <w:sz w:val="28"/>
+          <w:szCs w:val="28"/>
+        </w:rPr>
+        <w:t>I sifted through quite a few reasons as to why it might have happened. Did my house get hit by lightning</w:t>
+      </w:r>
+      <w:r>
+        <w:rPr>
+          <w:sz w:val="28"/>
+          <w:szCs w:val="28"/>
+        </w:rPr>
+        <w:t xml:space="preserve"> and kill the </w:t>
+      </w:r>
+      <w:r>
+        <w:rPr>
+          <w:sz w:val="28"/>
+          <w:szCs w:val="28"/>
+        </w:rPr>
+        <w:t xml:space="preserve">electricity supply? Did I get so many users that my Pi caved in on itself? Unlikely. </w:t>
+      </w:r>
+      <w:r>
+        <w:rPr>
+          <w:sz w:val="28"/>
+          <w:szCs w:val="28"/>
+        </w:rPr>
+        <w:br/>
+        <w:t xml:space="preserve">It wasn’t until I got home until I realised why it wasn’t serving my content. </w:t>
+      </w:r>
+      <w:r>
+        <w:rPr>
+          <w:sz w:val="28"/>
+          <w:szCs w:val="28"/>
+        </w:rPr>
+        <w:br/>
+        <w:t xml:space="preserve">My SSH session had timed out. </w:t>
+      </w:r>
+      <w:r>
+        <w:rPr>
+          <w:sz w:val="28"/>
+          <w:szCs w:val="28"/>
+        </w:rPr>
+        <w:t>The Node.js process had been executing in the foreground</w:t>
+      </w:r>
+      <w:r>
+        <w:rPr>
+          <w:sz w:val="28"/>
+          <w:szCs w:val="28"/>
+        </w:rPr>
+        <w:t xml:space="preserve"> of the terminal</w:t>
+      </w:r>
+      <w:r>
+        <w:rPr>
+          <w:sz w:val="28"/>
+          <w:szCs w:val="28"/>
+        </w:rPr>
+        <w:t>, so when my session expired</w:t>
+      </w:r>
+      <w:r>
+        <w:rPr>
+          <w:sz w:val="28"/>
+          <w:szCs w:val="28"/>
+        </w:rPr>
+        <w:t>,</w:t>
+      </w:r>
+      <w:r>
+        <w:rPr>
+          <w:sz w:val="28"/>
+          <w:szCs w:val="28"/>
+        </w:rPr>
+        <w:t xml:space="preserve"> the process died; taking with it all access to my website. I’d read about ways to automatically keep an SSH session alive from projects like </w:t>
+      </w:r>
+      <w:hyperlink r:id="rId14" w:history="1">
+        <w:r>
+          <w:rPr>
+            <w:rStyle w:val="Hyperlink"/>
+            <w:sz w:val="28"/>
+            <w:szCs w:val="28"/>
+          </w:rPr>
+          <w:t>https://mistertea.github.io/EternalTCP/</w:t>
+        </w:r>
+      </w:hyperlink>
+      <w:r>
+        <w:rPr>
+          <w:sz w:val="28"/>
+          <w:szCs w:val="28"/>
+        </w:rPr>
+        <w:t xml:space="preserve">. But I had a hunch </w:t>
+      </w:r>
+      <w:r>
+        <w:rPr>
+          <w:sz w:val="28"/>
+          <w:szCs w:val="28"/>
+        </w:rPr>
+        <w:t>that this wasn’t the road to go down. For me it seemed like a hack, as I didn’t want my</w:t>
+      </w:r>
+      <w:r>
+        <w:rPr>
+          <w:sz w:val="28"/>
+          <w:szCs w:val="28"/>
+        </w:rPr>
+        <w:t xml:space="preserve"> node.js server </w:t>
+      </w:r>
+      <w:r>
+        <w:rPr>
+          <w:sz w:val="28"/>
+          <w:szCs w:val="28"/>
+        </w:rPr>
+        <w:t xml:space="preserve">to be attached to a terminal session. </w:t>
+      </w:r>
+      <w:r>
+        <w:rPr>
+          <w:sz w:val="28"/>
+          <w:szCs w:val="28"/>
+        </w:rPr>
+        <w:t>The solution? I ‘</w:t>
+      </w:r>
+      <w:r>
+        <w:rPr>
+          <w:sz w:val="28"/>
+          <w:szCs w:val="28"/>
+        </w:rPr>
+        <w:t>daemon</w:t>
+      </w:r>
+      <w:r>
+        <w:rPr>
+          <w:sz w:val="28"/>
+          <w:szCs w:val="28"/>
+        </w:rPr>
+        <w:t>’-</w:t>
+      </w:r>
+      <w:proofErr w:type="spellStart"/>
+      <w:r>
+        <w:rPr>
+          <w:sz w:val="28"/>
+          <w:szCs w:val="28"/>
+        </w:rPr>
+        <w:t>ize</w:t>
+      </w:r>
+      <w:r>
+        <w:rPr>
+          <w:sz w:val="28"/>
+          <w:szCs w:val="28"/>
+        </w:rPr>
+        <w:t>d</w:t>
+      </w:r>
+      <w:proofErr w:type="spellEnd"/>
+      <w:r>
+        <w:rPr>
+          <w:sz w:val="28"/>
+          <w:szCs w:val="28"/>
+        </w:rPr>
+        <w:t xml:space="preserve"> the process</w:t>
+      </w:r>
+      <w:r>
+        <w:rPr>
+          <w:sz w:val="28"/>
+          <w:szCs w:val="28"/>
+        </w:rPr>
+        <w:t>, with Docker</w:t>
+      </w:r>
+      <w:r>
+        <w:rPr>
+          <w:sz w:val="28"/>
+          <w:szCs w:val="28"/>
+        </w:rPr>
+        <w:t>.</w:t>
+      </w:r>
+      <w:r>
+        <w:rPr>
+          <w:sz w:val="28"/>
+          <w:szCs w:val="28"/>
+        </w:rPr>
+        <w:br/>
+      </w:r>
+      <w:r>
+        <w:rPr>
+          <w:sz w:val="28"/>
+          <w:szCs w:val="28"/>
+        </w:rPr>
+        <w:t>From here, it was straightforward. I needed to run my Node.js server in a Docker container. Here’s how…</w:t>
+      </w:r>
+      <w:r>
+        <w:rPr>
+          <w:sz w:val="28"/>
+          <w:szCs w:val="28"/>
         </w:rPr>
         <w:br/>
       </w:r>
@@ -3487,10 +4165,395 @@
           <w:tab w:val="center" w:pos="4510"/>
         </w:tabs>
         <w:rPr>
+          <w:sz w:val="28"/>
+          <w:szCs w:val="28"/>
+        </w:rPr>
+      </w:pPr>
+      <w:r>
+        <w:rPr>
+          <w:sz w:val="28"/>
+          <w:szCs w:val="28"/>
+        </w:rPr>
+        <w:t>&lt;&lt;INSERT DOCKER BUILD FILE AND ALL COMMANDS&gt;&gt;</w:t>
+      </w:r>
+      <w:r>
+        <w:rPr>
+          <w:sz w:val="28"/>
+          <w:szCs w:val="28"/>
+        </w:rPr>
+        <w:br/>
+      </w:r>
+      <w:r>
+        <w:rPr>
+          <w:sz w:val="28"/>
+          <w:szCs w:val="28"/>
+        </w:rPr>
+        <w:br/>
+      </w:r>
+      <w:r>
+        <w:rPr>
+          <w:sz w:val="28"/>
+          <w:szCs w:val="28"/>
+        </w:rPr>
+        <w:t xml:space="preserve">By employing Docker into my solution, I’d discovered that it had a lot to offer. Amusingly, I’d realised that recovering from the </w:t>
+      </w:r>
+      <w:r>
+        <w:rPr>
+          <w:sz w:val="28"/>
+          <w:szCs w:val="28"/>
+        </w:rPr>
+        <w:t>aforementioned</w:t>
+      </w:r>
+      <w:r>
+        <w:rPr>
+          <w:sz w:val="28"/>
+          <w:szCs w:val="28"/>
+        </w:rPr>
+        <w:t xml:space="preserve"> </w:t>
+      </w:r>
+      <w:r>
+        <w:rPr>
+          <w:sz w:val="28"/>
+          <w:szCs w:val="28"/>
+        </w:rPr>
+        <w:t>lightning storm would be easier than expected</w:t>
+      </w:r>
+      <w:r>
+        <w:rPr>
+          <w:sz w:val="28"/>
+          <w:szCs w:val="28"/>
+        </w:rPr>
+        <w:t xml:space="preserve"> (assuming power was eventually restored)</w:t>
+      </w:r>
+      <w:r>
+        <w:rPr>
+          <w:sz w:val="28"/>
+          <w:szCs w:val="28"/>
+        </w:rPr>
+        <w:t xml:space="preserve">. Adjusting my containers restart policy meant that anytime my container died, it would always restart itself. </w:t>
+      </w:r>
+      <w:r>
+        <w:rPr>
+          <w:sz w:val="28"/>
+          <w:szCs w:val="28"/>
+        </w:rPr>
+        <w:br/>
+        <w:t xml:space="preserve">Raspberry Pi &amp; Docker resources: </w:t>
+      </w:r>
+      <w:hyperlink r:id="rId15" w:history="1">
+        <w:r>
+          <w:rPr>
+            <w:rStyle w:val="Hyperlink"/>
+            <w:sz w:val="28"/>
+            <w:szCs w:val="28"/>
+          </w:rPr>
+          <w:t>https://blog.alexellis.io/getting-started-with-docker-on-raspberry-pi/</w:t>
+        </w:r>
+      </w:hyperlink>
+      <w:r>
+        <w:rPr>
+          <w:sz w:val="28"/>
+          <w:szCs w:val="28"/>
+        </w:rPr>
+        <w:t xml:space="preserve"> </w:t>
+      </w:r>
+      <w:r>
+        <w:rPr>
+          <w:sz w:val="28"/>
+          <w:szCs w:val="28"/>
+        </w:rPr>
+        <w:br/>
+      </w:r>
+      <w:hyperlink r:id="rId16" w:history="1">
+        <w:r>
+          <w:rPr>
+            <w:rStyle w:val="Hyperlink"/>
+            <w:sz w:val="28"/>
+            <w:szCs w:val="28"/>
+          </w:rPr>
+          <w:t>https://www.raspberrypi.org/blog/docker-comes-to-raspberry-pi/</w:t>
+        </w:r>
+      </w:hyperlink>
+    </w:p>
+    <w:p>
+      <w:pPr>
+        <w:tabs>
+          <w:tab w:val="center" w:pos="4510"/>
+        </w:tabs>
+        <w:rPr>
           <w:sz w:val="32"/>
           <w:szCs w:val="32"/>
+          <w:u w:val="single"/>
         </w:rPr>
       </w:pPr>
+      <w:r>
+        <w:rPr>
+          <w:sz w:val="28"/>
+          <w:szCs w:val="28"/>
+        </w:rPr>
+        <w:br/>
+      </w:r>
+      <w:r>
+        <w:rPr>
+          <w:sz w:val="28"/>
+          <w:szCs w:val="28"/>
+        </w:rPr>
+        <w:br/>
+      </w:r>
+      <w:r>
+        <w:rPr>
+          <w:sz w:val="32"/>
+          <w:szCs w:val="32"/>
+          <w:u w:val="single"/>
+        </w:rPr>
+        <w:t>Conclusion</w:t>
+      </w:r>
+    </w:p>
+    <w:p>
+      <w:pPr>
+        <w:tabs>
+          <w:tab w:val="center" w:pos="4510"/>
+        </w:tabs>
+        <w:rPr>
+          <w:sz w:val="28"/>
+          <w:szCs w:val="28"/>
+        </w:rPr>
+      </w:pPr>
+      <w:r>
+        <w:rPr>
+          <w:sz w:val="28"/>
+          <w:szCs w:val="28"/>
+        </w:rPr>
+        <w:br/>
+        <w:t>Would I recommend trying to host a personal website from home? Absolutely. It’s an enjoyable learning experience. However, I wouldn’t advise it for a long-term solution. At the time of writing, this site is currently hosted by AWS (</w:t>
+      </w:r>
+      <w:hyperlink r:id="rId17" w:history="1">
+        <w:r>
+          <w:rPr>
+            <w:rStyle w:val="Hyperlink"/>
+            <w:sz w:val="28"/>
+            <w:szCs w:val="28"/>
+          </w:rPr>
+          <w:t>https://aws.amazon.com/)</w:t>
+        </w:r>
+      </w:hyperlink>
+      <w:r>
+        <w:rPr>
+          <w:sz w:val="28"/>
+          <w:szCs w:val="28"/>
+        </w:rPr>
+        <w:t xml:space="preserve">. </w:t>
+      </w:r>
+      <w:r>
+        <w:rPr>
+          <w:sz w:val="28"/>
+          <w:szCs w:val="28"/>
+        </w:rPr>
+        <w:t>After noticing that my router suffered from intermittent outages for no apparent reason, robustness was a problem.</w:t>
+      </w:r>
+      <w:r>
+        <w:rPr>
+          <w:sz w:val="28"/>
+          <w:szCs w:val="28"/>
+        </w:rPr>
+        <w:t xml:space="preserve"> I favoured </w:t>
+      </w:r>
+      <w:r>
+        <w:rPr>
+          <w:sz w:val="28"/>
+          <w:szCs w:val="28"/>
+        </w:rPr>
+        <w:t xml:space="preserve">ease of use and </w:t>
+      </w:r>
+      <w:bookmarkStart w:id="0" w:name="_GoBack"/>
+      <w:bookmarkEnd w:id="0"/>
+      <w:r>
+        <w:rPr>
+          <w:sz w:val="28"/>
+          <w:szCs w:val="28"/>
+        </w:rPr>
+        <w:t xml:space="preserve">availability over anything else that the Pi had to offer. </w:t>
+      </w:r>
+      <w:r>
+        <w:rPr>
+          <w:sz w:val="28"/>
+          <w:szCs w:val="28"/>
+        </w:rPr>
+        <w:br/>
+        <w:t>What are your thoughts on hosting a personal site from home? Send me an email with any questions/thoughts on this article.</w:t>
+      </w:r>
+    </w:p>
+    <w:p>
+      <w:pPr>
+        <w:tabs>
+          <w:tab w:val="center" w:pos="4510"/>
+        </w:tabs>
+        <w:rPr>
+          <w:sz w:val="28"/>
+          <w:szCs w:val="28"/>
+        </w:rPr>
+      </w:pPr>
+      <w:r>
+        <w:rPr>
+          <w:sz w:val="28"/>
+          <w:szCs w:val="28"/>
+        </w:rPr>
+        <w:br/>
+      </w:r>
+      <w:r>
+        <w:rPr>
+          <w:sz w:val="28"/>
+          <w:szCs w:val="28"/>
+        </w:rPr>
+        <w:t xml:space="preserve">&lt;a </w:t>
+      </w:r>
+      <w:proofErr w:type="spellStart"/>
+      <w:r>
+        <w:rPr>
+          <w:sz w:val="28"/>
+          <w:szCs w:val="28"/>
+        </w:rPr>
+        <w:t>href</w:t>
+      </w:r>
+      <w:proofErr w:type="spellEnd"/>
+      <w:r>
+        <w:rPr>
+          <w:sz w:val="28"/>
+          <w:szCs w:val="28"/>
+        </w:rPr>
+        <w:t>="mailto:</w:t>
+      </w:r>
+      <w:r>
+        <w:rPr>
+          <w:sz w:val="28"/>
+          <w:szCs w:val="28"/>
+        </w:rPr>
+        <w:t>blainemalone01@gmail.com</w:t>
+      </w:r>
+      <w:r>
+        <w:rPr>
+          <w:sz w:val="28"/>
+          <w:szCs w:val="28"/>
+        </w:rPr>
+        <w:t>"&gt;</w:t>
+      </w:r>
+      <w:r>
+        <w:rPr>
+          <w:sz w:val="28"/>
+          <w:szCs w:val="28"/>
+        </w:rPr>
+        <w:t>Contact me</w:t>
+      </w:r>
+      <w:r>
+        <w:rPr>
+          <w:sz w:val="28"/>
+          <w:szCs w:val="28"/>
+        </w:rPr>
+        <w:t>&lt;/a&gt;</w:t>
+      </w:r>
+    </w:p>
+    <w:p>
+      <w:pPr>
+        <w:tabs>
+          <w:tab w:val="center" w:pos="4510"/>
+        </w:tabs>
+        <w:rPr>
+          <w:sz w:val="28"/>
+          <w:szCs w:val="28"/>
+        </w:rPr>
+      </w:pPr>
+      <w:r>
+        <w:rPr>
+          <w:sz w:val="28"/>
+          <w:szCs w:val="28"/>
+        </w:rPr>
+        <w:t>Thanks,</w:t>
+      </w:r>
+    </w:p>
+    <w:p>
+      <w:pPr>
+        <w:tabs>
+          <w:tab w:val="center" w:pos="4510"/>
+        </w:tabs>
+        <w:rPr>
+          <w:sz w:val="28"/>
+          <w:szCs w:val="28"/>
+        </w:rPr>
+      </w:pPr>
+      <w:r>
+        <w:rPr>
+          <w:sz w:val="28"/>
+          <w:szCs w:val="28"/>
+        </w:rPr>
+        <w:t>Blaine</w:t>
+      </w:r>
+    </w:p>
+    <w:p>
+      <w:pPr>
+        <w:tabs>
+          <w:tab w:val="center" w:pos="4510"/>
+        </w:tabs>
+        <w:rPr>
+          <w:sz w:val="28"/>
+          <w:szCs w:val="28"/>
+        </w:rPr>
+      </w:pPr>
+      <w:r>
+        <w:rPr>
+          <w:sz w:val="28"/>
+          <w:szCs w:val="28"/>
+        </w:rPr>
+        <w:br/>
+      </w:r>
+      <w:r>
+        <w:rPr>
+          <w:sz w:val="28"/>
+          <w:szCs w:val="28"/>
+        </w:rPr>
+        <w:t xml:space="preserve">** </w:t>
+      </w:r>
+      <w:r>
+        <w:rPr>
+          <w:sz w:val="28"/>
+          <w:szCs w:val="28"/>
+        </w:rPr>
+        <w:t xml:space="preserve">Note: Please be careful when </w:t>
+      </w:r>
+      <w:r>
+        <w:rPr>
+          <w:sz w:val="28"/>
+          <w:szCs w:val="28"/>
+        </w:rPr>
+        <w:t>configuring your router at home</w:t>
+      </w:r>
+      <w:r>
+        <w:rPr>
+          <w:sz w:val="28"/>
+          <w:szCs w:val="28"/>
+        </w:rPr>
+        <w:t xml:space="preserve">. Make sure you understand the implications of what you are doing, otherwise you could leave your home network vulnerable. </w:t>
+      </w:r>
+      <w:r>
+        <w:rPr>
+          <w:sz w:val="28"/>
+          <w:szCs w:val="28"/>
+        </w:rPr>
+        <w:t>I’ve highlighted some of the obvious vulnerabilities. Please remember, e</w:t>
+      </w:r>
+      <w:r>
+        <w:rPr>
+          <w:sz w:val="28"/>
+          <w:szCs w:val="28"/>
+        </w:rPr>
+        <w:t>ven in the best case, your setup will only ever be as secure as the least secure portion of whatever is accessible over the Internet.</w:t>
+      </w:r>
+      <w:r>
+        <w:rPr>
+          <w:sz w:val="28"/>
+          <w:szCs w:val="28"/>
+        </w:rPr>
+        <w:br/>
+      </w:r>
     </w:p>
     <w:sectPr>
       <w:pgSz w:w="11900" w:h="16840"/>

</xml_diff>